<commit_message>
testing PAT for GitHub
</commit_message>
<xml_diff>
--- a/Javascript Fundamentals/Cheat Sheet on JS.docx
+++ b/Javascript Fundamentals/Cheat Sheet on JS.docx
@@ -22,7 +22,15 @@
         <w:t xml:space="preserve"> means that types are enforced </w:t>
       </w:r>
       <w:r>
-        <w:t xml:space="preserve">and then compiled to .js </w:t>
+        <w:t>and then compiled to .</w:t>
+      </w:r>
+      <w:proofErr w:type="spellStart"/>
+      <w:r>
+        <w:t>js</w:t>
+      </w:r>
+      <w:proofErr w:type="spellEnd"/>
+      <w:r>
+        <w:t xml:space="preserve"> </w:t>
       </w:r>
       <w:r>
         <w:t>as in Typescript</w:t>
@@ -74,8 +82,13 @@
         <w:t xml:space="preserve"> </w:t>
       </w:r>
       <w:r>
-        <w:t>like in Javascript</w:t>
-      </w:r>
+        <w:t xml:space="preserve">like in </w:t>
+      </w:r>
+      <w:proofErr w:type="spellStart"/>
+      <w:r>
+        <w:t>Javascript</w:t>
+      </w:r>
+      <w:proofErr w:type="spellEnd"/>
       <w:r>
         <w:t xml:space="preserve">. Types are still enforced…it’s just the that compiler decides what it is. </w:t>
       </w:r>
@@ -132,7 +145,15 @@
         <w:t>Primitive data</w:t>
       </w:r>
       <w:r>
-        <w:t xml:space="preserve"> types in JS: Strings, Number, Boolean, Undefined, bigint, symbol</w:t>
+        <w:t xml:space="preserve"> types in JS: Strings, Number, Boolean, Undefined, </w:t>
+      </w:r>
+      <w:proofErr w:type="spellStart"/>
+      <w:r>
+        <w:t>bigint</w:t>
+      </w:r>
+      <w:proofErr w:type="spellEnd"/>
+      <w:r>
+        <w:t>, symbol</w:t>
       </w:r>
     </w:p>
     <w:p>
@@ -159,7 +180,28 @@
     </w:p>
     <w:p>
       <w:r>
-        <w:t>Interestingly, primitives have NO methods. ‘abc’.length may APPEAR to have a method but in reality when .ltngth is called, a constructor makes an object out of the primitive then gets garbage collected (removed from memory).</w:t>
+        <w:t>Interestingly, primitives have NO methods. ‘</w:t>
+      </w:r>
+      <w:proofErr w:type="spellStart"/>
+      <w:r>
+        <w:t>abc</w:t>
+      </w:r>
+      <w:proofErr w:type="spellEnd"/>
+      <w:proofErr w:type="gramStart"/>
+      <w:r>
+        <w:t>’.length</w:t>
+      </w:r>
+      <w:proofErr w:type="gramEnd"/>
+      <w:r>
+        <w:t xml:space="preserve"> may APPEAR to have a method but in reality when .</w:t>
+      </w:r>
+      <w:proofErr w:type="spellStart"/>
+      <w:r>
+        <w:t>ltngth</w:t>
+      </w:r>
+      <w:proofErr w:type="spellEnd"/>
+      <w:r>
+        <w:t xml:space="preserve"> is called, a constructor makes an object out of the primitive then gets garbage collected (removed from memory).</w:t>
       </w:r>
     </w:p>
     <w:p/>
@@ -173,7 +215,15 @@
     </w:p>
     <w:p>
       <w:r>
-        <w:t>Double equals (==) only compares values</w:t>
+        <w:t xml:space="preserve">Double equals (==) only </w:t>
+      </w:r>
+      <w:proofErr w:type="gramStart"/>
+      <w:r>
+        <w:t>compares</w:t>
+      </w:r>
+      <w:proofErr w:type="gramEnd"/>
+      <w:r>
+        <w:t xml:space="preserve"> values</w:t>
       </w:r>
       <w:r>
         <w:t>.</w:t>
@@ -184,7 +234,15 @@
         <w:t>Triple equals (===) compares both values and data types.</w:t>
       </w:r>
       <w:r>
-        <w:t xml:space="preserve"> More strict.</w:t>
+        <w:t xml:space="preserve"> </w:t>
+      </w:r>
+      <w:proofErr w:type="gramStart"/>
+      <w:r>
+        <w:t>More strict</w:t>
+      </w:r>
+      <w:proofErr w:type="gramEnd"/>
+      <w:r>
+        <w:t>.</w:t>
       </w:r>
       <w:r>
         <w:t xml:space="preserve"> For non primitives, triple equals compare whether the two things are at the same location in memory. </w:t>
@@ -230,13 +288,29 @@
     </w:p>
     <w:p>
       <w:r>
-        <w:t>Instead of adding addEventListener to every element, just add it once to the parent element and use an if/match statement. This is better for performance.</w:t>
+        <w:t xml:space="preserve">Instead of adding </w:t>
+      </w:r>
+      <w:proofErr w:type="spellStart"/>
+      <w:r>
+        <w:t>addEventListener</w:t>
+      </w:r>
+      <w:proofErr w:type="spellEnd"/>
+      <w:r>
+        <w:t xml:space="preserve"> to every element, just add it once to the parent element and use an if/match statement. This is better for performance.</w:t>
       </w:r>
     </w:p>
     <w:p>
       <w:r>
         <w:lastRenderedPageBreak/>
-        <w:t xml:space="preserve">If you don’t specify for an addEventListener to “capture”, it will only bubble. </w:t>
+        <w:t xml:space="preserve">If you don’t specify for an </w:t>
+      </w:r>
+      <w:proofErr w:type="spellStart"/>
+      <w:r>
+        <w:t>addEventListener</w:t>
+      </w:r>
+      <w:proofErr w:type="spellEnd"/>
+      <w:r>
+        <w:t xml:space="preserve"> to “capture”, it will only bubble. </w:t>
       </w:r>
       <w:r>
         <w:t>Capture happens before bubble.</w:t>
@@ -250,7 +324,17 @@
         <w:t xml:space="preserve">You can stop propagation of capture/bubbling by </w:t>
       </w:r>
       <w:r>
-        <w:t>using e.stopPropagation()</w:t>
+        <w:t xml:space="preserve">using </w:t>
+      </w:r>
+      <w:proofErr w:type="spellStart"/>
+      <w:proofErr w:type="gramStart"/>
+      <w:r>
+        <w:t>e.stopPropagation</w:t>
+      </w:r>
+      <w:proofErr w:type="spellEnd"/>
+      <w:proofErr w:type="gramEnd"/>
+      <w:r>
+        <w:t>()</w:t>
       </w:r>
       <w:r>
         <w:t>;</w:t>
@@ -311,7 +395,15 @@
     </w:p>
     <w:p>
       <w:r>
-        <w:t xml:space="preserve">When we read a property from an object and it’s missing, Javascript automatically takes it from the prototype.  That is prototypical inheritance. </w:t>
+        <w:t xml:space="preserve">When we read a property from an object and it’s missing, </w:t>
+      </w:r>
+      <w:proofErr w:type="spellStart"/>
+      <w:r>
+        <w:t>Javascript</w:t>
+      </w:r>
+      <w:proofErr w:type="spellEnd"/>
+      <w:r>
+        <w:t xml:space="preserve"> automatically takes it from the prototype.  That is prototypical inheritance. </w:t>
       </w:r>
     </w:p>
     <w:p>
@@ -462,16 +554,29 @@
         </w:rPr>
         <w:t xml:space="preserve">  </w:t>
       </w:r>
-      <w:r>
-        <w:rPr>
-          <w:rFonts w:ascii="Consolas" w:eastAsia="Times New Roman" w:hAnsi="Consolas" w:cs="Times New Roman"/>
-          <w:color w:val="333333"/>
-          <w:sz w:val="23"/>
-          <w:szCs w:val="23"/>
-          <w:shd w:val="clear" w:color="auto" w:fill="F5F2F0"/>
-          <w:lang w:eastAsia="en-CA"/>
-        </w:rPr>
-        <w:t>walk() {</w:t>
+      <w:proofErr w:type="gramStart"/>
+      <w:r>
+        <w:rPr>
+          <w:rFonts w:ascii="Consolas" w:eastAsia="Times New Roman" w:hAnsi="Consolas" w:cs="Times New Roman"/>
+          <w:color w:val="333333"/>
+          <w:sz w:val="23"/>
+          <w:szCs w:val="23"/>
+          <w:shd w:val="clear" w:color="auto" w:fill="F5F2F0"/>
+          <w:lang w:eastAsia="en-CA"/>
+        </w:rPr>
+        <w:t>walk(</w:t>
+      </w:r>
+      <w:proofErr w:type="gramEnd"/>
+      <w:r>
+        <w:rPr>
+          <w:rFonts w:ascii="Consolas" w:eastAsia="Times New Roman" w:hAnsi="Consolas" w:cs="Times New Roman"/>
+          <w:color w:val="333333"/>
+          <w:sz w:val="23"/>
+          <w:szCs w:val="23"/>
+          <w:shd w:val="clear" w:color="auto" w:fill="F5F2F0"/>
+          <w:lang w:eastAsia="en-CA"/>
+        </w:rPr>
+        <w:t>) {</w:t>
       </w:r>
     </w:p>
     <w:p>
@@ -496,7 +601,30 @@
           <w:lang w:eastAsia="en-CA"/>
         </w:rPr>
         <w:tab/>
-        <w:t>alert(“Animal is walking”);</w:t>
+      </w:r>
+      <w:proofErr w:type="gramStart"/>
+      <w:r>
+        <w:rPr>
+          <w:rFonts w:ascii="Consolas" w:eastAsia="Times New Roman" w:hAnsi="Consolas" w:cs="Times New Roman"/>
+          <w:color w:val="333333"/>
+          <w:sz w:val="23"/>
+          <w:szCs w:val="23"/>
+          <w:shd w:val="clear" w:color="auto" w:fill="F5F2F0"/>
+          <w:lang w:eastAsia="en-CA"/>
+        </w:rPr>
+        <w:t>alert(</w:t>
+      </w:r>
+      <w:proofErr w:type="gramEnd"/>
+      <w:r>
+        <w:rPr>
+          <w:rFonts w:ascii="Consolas" w:eastAsia="Times New Roman" w:hAnsi="Consolas" w:cs="Times New Roman"/>
+          <w:color w:val="333333"/>
+          <w:sz w:val="23"/>
+          <w:szCs w:val="23"/>
+          <w:shd w:val="clear" w:color="auto" w:fill="F5F2F0"/>
+          <w:lang w:eastAsia="en-CA"/>
+        </w:rPr>
+        <w:t>“Animal is walking”);</w:t>
       </w:r>
     </w:p>
     <w:p>
@@ -769,6 +897,7 @@
           <w:lang w:eastAsia="en-CA"/>
         </w:rPr>
       </w:pPr>
+      <w:proofErr w:type="gramStart"/>
       <w:r>
         <w:rPr>
           <w:rFonts w:ascii="Consolas" w:eastAsia="Times New Roman" w:hAnsi="Consolas" w:cs="Times New Roman"/>
@@ -800,8 +929,21 @@
           <w:shd w:val="clear" w:color="auto" w:fill="F5E7C6"/>
           <w:lang w:eastAsia="en-CA"/>
         </w:rPr>
-        <w:t xml:space="preserve"> rabbit</w:t>
-      </w:r>
+        <w:t xml:space="preserve"> </w:t>
+      </w:r>
+      <w:proofErr w:type="spellStart"/>
+      <w:r>
+        <w:rPr>
+          <w:rFonts w:ascii="Consolas" w:eastAsia="Times New Roman" w:hAnsi="Consolas" w:cs="Times New Roman"/>
+          <w:color w:val="333333"/>
+          <w:sz w:val="23"/>
+          <w:szCs w:val="23"/>
+          <w:shd w:val="clear" w:color="auto" w:fill="F5E7C6"/>
+          <w:lang w:eastAsia="en-CA"/>
+        </w:rPr>
+        <w:t>rabbit</w:t>
+      </w:r>
+      <w:proofErr w:type="gramEnd"/>
       <w:r>
         <w:rPr>
           <w:rFonts w:ascii="Consolas" w:eastAsia="Times New Roman" w:hAnsi="Consolas" w:cs="Times New Roman"/>
@@ -822,7 +964,19 @@
           <w:shd w:val="clear" w:color="auto" w:fill="F5E7C6"/>
           <w:lang w:eastAsia="en-CA"/>
         </w:rPr>
-        <w:t xml:space="preserve">eats </w:t>
+        <w:t>eats</w:t>
+      </w:r>
+      <w:proofErr w:type="spellEnd"/>
+      <w:r>
+        <w:rPr>
+          <w:rFonts w:ascii="Consolas" w:eastAsia="Times New Roman" w:hAnsi="Consolas" w:cs="Times New Roman"/>
+          <w:color w:val="333333"/>
+          <w:sz w:val="23"/>
+          <w:szCs w:val="23"/>
+          <w:shd w:val="clear" w:color="auto" w:fill="F5E7C6"/>
+          <w:lang w:eastAsia="en-CA"/>
+        </w:rPr>
+        <w:t xml:space="preserve"> </w:t>
       </w:r>
       <w:r>
         <w:rPr>
@@ -869,6 +1023,7 @@
           <w:lang w:eastAsia="en-CA"/>
         </w:rPr>
       </w:pPr>
+      <w:proofErr w:type="gramStart"/>
       <w:r>
         <w:rPr>
           <w:rFonts w:ascii="Consolas" w:eastAsia="Times New Roman" w:hAnsi="Consolas" w:cs="Times New Roman"/>
@@ -900,8 +1055,21 @@
           <w:shd w:val="clear" w:color="auto" w:fill="F5F2F0"/>
           <w:lang w:eastAsia="en-CA"/>
         </w:rPr>
-        <w:t xml:space="preserve"> rabbit</w:t>
-      </w:r>
+        <w:t xml:space="preserve"> </w:t>
+      </w:r>
+      <w:proofErr w:type="spellStart"/>
+      <w:r>
+        <w:rPr>
+          <w:rFonts w:ascii="Consolas" w:eastAsia="Times New Roman" w:hAnsi="Consolas" w:cs="Times New Roman"/>
+          <w:color w:val="333333"/>
+          <w:sz w:val="23"/>
+          <w:szCs w:val="23"/>
+          <w:shd w:val="clear" w:color="auto" w:fill="F5F2F0"/>
+          <w:lang w:eastAsia="en-CA"/>
+        </w:rPr>
+        <w:t>rabbit</w:t>
+      </w:r>
+      <w:proofErr w:type="gramEnd"/>
       <w:r>
         <w:rPr>
           <w:rFonts w:ascii="Consolas" w:eastAsia="Times New Roman" w:hAnsi="Consolas" w:cs="Times New Roman"/>
@@ -922,7 +1090,19 @@
           <w:shd w:val="clear" w:color="auto" w:fill="F5F2F0"/>
           <w:lang w:eastAsia="en-CA"/>
         </w:rPr>
-        <w:t xml:space="preserve">jumps </w:t>
+        <w:t>jumps</w:t>
+      </w:r>
+      <w:proofErr w:type="spellEnd"/>
+      <w:r>
+        <w:rPr>
+          <w:rFonts w:ascii="Consolas" w:eastAsia="Times New Roman" w:hAnsi="Consolas" w:cs="Times New Roman"/>
+          <w:color w:val="333333"/>
+          <w:sz w:val="23"/>
+          <w:szCs w:val="23"/>
+          <w:shd w:val="clear" w:color="auto" w:fill="F5F2F0"/>
+          <w:lang w:eastAsia="en-CA"/>
+        </w:rPr>
+        <w:t xml:space="preserve"> </w:t>
       </w:r>
       <w:r>
         <w:rPr>
@@ -967,7 +1147,30 @@
           <w:lang w:eastAsia="en-CA"/>
         </w:rPr>
         <w:br/>
-        <w:t>rabit.walk();</w:t>
+      </w:r>
+      <w:proofErr w:type="spellStart"/>
+      <w:r>
+        <w:rPr>
+          <w:rFonts w:ascii="Consolas" w:eastAsia="Times New Roman" w:hAnsi="Consolas" w:cs="Times New Roman"/>
+          <w:color w:val="708090"/>
+          <w:sz w:val="23"/>
+          <w:szCs w:val="23"/>
+          <w:shd w:val="clear" w:color="auto" w:fill="F5F2F0"/>
+          <w:lang w:eastAsia="en-CA"/>
+        </w:rPr>
+        <w:t>rabit.walk</w:t>
+      </w:r>
+      <w:proofErr w:type="spellEnd"/>
+      <w:r>
+        <w:rPr>
+          <w:rFonts w:ascii="Consolas" w:eastAsia="Times New Roman" w:hAnsi="Consolas" w:cs="Times New Roman"/>
+          <w:color w:val="708090"/>
+          <w:sz w:val="23"/>
+          <w:szCs w:val="23"/>
+          <w:shd w:val="clear" w:color="auto" w:fill="F5F2F0"/>
+          <w:lang w:eastAsia="en-CA"/>
+        </w:rPr>
+        <w:t>();</w:t>
       </w:r>
     </w:p>
     <w:p>
@@ -1139,13 +1342,50 @@
       <w:pPr>
         <w:pStyle w:val="Heading1"/>
       </w:pPr>
-      <w:r>
-        <w:t>Array.forEach() vs Map()</w:t>
-      </w:r>
-    </w:p>
-    <w:p>
-      <w:r>
-        <w:t>The main difference between forEach and Map() is that Map() returns a result without actually modifying the input whereas forEach() actually modifies the input.</w:t>
+      <w:proofErr w:type="spellStart"/>
+      <w:r>
+        <w:t>Array.forEach</w:t>
+      </w:r>
+      <w:proofErr w:type="spellEnd"/>
+      <w:r>
+        <w:t xml:space="preserve">() vs </w:t>
+      </w:r>
+      <w:proofErr w:type="gramStart"/>
+      <w:r>
+        <w:t>Map(</w:t>
+      </w:r>
+      <w:proofErr w:type="gramEnd"/>
+      <w:r>
+        <w:t>)</w:t>
+      </w:r>
+    </w:p>
+    <w:p>
+      <w:r>
+        <w:t xml:space="preserve">The main difference between </w:t>
+      </w:r>
+      <w:proofErr w:type="spellStart"/>
+      <w:r>
+        <w:t>forEach</w:t>
+      </w:r>
+      <w:proofErr w:type="spellEnd"/>
+      <w:r>
+        <w:t xml:space="preserve"> and </w:t>
+      </w:r>
+      <w:proofErr w:type="gramStart"/>
+      <w:r>
+        <w:t>Map(</w:t>
+      </w:r>
+      <w:proofErr w:type="gramEnd"/>
+      <w:r>
+        <w:t xml:space="preserve">) is that Map() returns a result without actually modifying the input whereas </w:t>
+      </w:r>
+      <w:proofErr w:type="spellStart"/>
+      <w:r>
+        <w:t>forEach</w:t>
+      </w:r>
+      <w:proofErr w:type="spellEnd"/>
+      <w:r>
+        <w:t>() actually modifies the input.</w:t>
       </w:r>
     </w:p>
     <w:p>
@@ -1182,7 +1422,15 @@
         <w:t xml:space="preserve">Inheritance and objects in ES6. Async and promise. Event Delegation. </w:t>
       </w:r>
       <w:r>
-        <w:t xml:space="preserve">Lots of html/css. </w:t>
+        <w:t>Lots of html/</w:t>
+      </w:r>
+      <w:proofErr w:type="spellStart"/>
+      <w:r>
+        <w:t>css</w:t>
+      </w:r>
+      <w:proofErr w:type="spellEnd"/>
+      <w:r>
+        <w:t xml:space="preserve">. </w:t>
       </w:r>
     </w:p>
     <w:p>
@@ -1225,7 +1473,15 @@
         <w:jc w:val="both"/>
       </w:pPr>
       <w:r>
-        <w:t>How frontend communicate to web server which communicate with a database or a API server.</w:t>
+        <w:t xml:space="preserve">How frontend communicate to web server which communicate with a database or </w:t>
+      </w:r>
+      <w:proofErr w:type="gramStart"/>
+      <w:r>
+        <w:t>a</w:t>
+      </w:r>
+      <w:proofErr w:type="gramEnd"/>
+      <w:r>
+        <w:t xml:space="preserve"> API server.</w:t>
       </w:r>
     </w:p>
     <w:p/>
@@ -1257,7 +1513,11 @@
         </w:rPr>
       </w:pPr>
     </w:p>
-    <w:p/>
+    <w:p>
+      <w:r>
+        <w:t xml:space="preserve"> </w:t>
+      </w:r>
+    </w:p>
     <w:sectPr>
       <w:pgSz w:w="12240" w:h="15840"/>
       <w:pgMar w:top="1440" w:right="1440" w:bottom="1440" w:left="1440" w:header="708" w:footer="708" w:gutter="0"/>

</xml_diff>

<commit_message>
adding notes from last few weeks
</commit_message>
<xml_diff>
--- a/Javascript Fundamentals/Cheat Sheet on JS.docx
+++ b/Javascript Fundamentals/Cheat Sheet on JS.docx
@@ -22,7 +22,15 @@
         <w:t xml:space="preserve"> means that types are enforced </w:t>
       </w:r>
       <w:r>
-        <w:t xml:space="preserve">and then compiled to .js </w:t>
+        <w:t>and then compiled to .</w:t>
+      </w:r>
+      <w:proofErr w:type="spellStart"/>
+      <w:r>
+        <w:t>js</w:t>
+      </w:r>
+      <w:proofErr w:type="spellEnd"/>
+      <w:r>
+        <w:t xml:space="preserve"> </w:t>
       </w:r>
       <w:r>
         <w:t>as in Typescript</w:t>
@@ -74,8 +82,13 @@
         <w:t xml:space="preserve"> </w:t>
       </w:r>
       <w:r>
-        <w:t>like in Javascript</w:t>
-      </w:r>
+        <w:t xml:space="preserve">like in </w:t>
+      </w:r>
+      <w:proofErr w:type="spellStart"/>
+      <w:r>
+        <w:t>Javascript</w:t>
+      </w:r>
+      <w:proofErr w:type="spellEnd"/>
       <w:r>
         <w:t xml:space="preserve">. Types are still enforced…it’s just the that compiler decides what it is. </w:t>
       </w:r>
@@ -132,7 +145,15 @@
         <w:t>Primitive data</w:t>
       </w:r>
       <w:r>
-        <w:t xml:space="preserve"> types in JS: Strings, Number, Boolean, Undefined, bigint, symbol</w:t>
+        <w:t xml:space="preserve"> types in JS: Strings, Number, Boolean, Undefined, </w:t>
+      </w:r>
+      <w:proofErr w:type="spellStart"/>
+      <w:r>
+        <w:t>bigint</w:t>
+      </w:r>
+      <w:proofErr w:type="spellEnd"/>
+      <w:r>
+        <w:t>, symbol</w:t>
       </w:r>
     </w:p>
     <w:p>
@@ -159,7 +180,26 @@
     </w:p>
     <w:p>
       <w:r>
-        <w:t>Interestingly, primitives have NO methods. ‘abc’.length may APPEAR to have a method but in reality when .ltngth is called, a constructor makes an object out of the primitive then gets garbage collected (removed from memory).</w:t>
+        <w:t>Interestingly, primitives have NO methods. ‘</w:t>
+      </w:r>
+      <w:proofErr w:type="spellStart"/>
+      <w:r>
+        <w:t>abc</w:t>
+      </w:r>
+      <w:proofErr w:type="spellEnd"/>
+      <w:proofErr w:type="gramStart"/>
+      <w:r>
+        <w:t>’.length</w:t>
+      </w:r>
+      <w:proofErr w:type="gramEnd"/>
+      <w:r>
+        <w:t xml:space="preserve"> may APPEAR to have a method but in reality when .l</w:t>
+      </w:r>
+      <w:r>
+        <w:t>e</w:t>
+      </w:r>
+      <w:r>
+        <w:t>ngth is called, a constructor makes an object out of the primitive then gets garbage collected (removed from memory).</w:t>
       </w:r>
     </w:p>
     <w:p/>
@@ -173,7 +213,15 @@
     </w:p>
     <w:p>
       <w:r>
-        <w:t>Double equals (==) only compares values</w:t>
+        <w:t xml:space="preserve">Double equals (==) only </w:t>
+      </w:r>
+      <w:proofErr w:type="gramStart"/>
+      <w:r>
+        <w:t>compares</w:t>
+      </w:r>
+      <w:proofErr w:type="gramEnd"/>
+      <w:r>
+        <w:t xml:space="preserve"> values</w:t>
       </w:r>
       <w:r>
         <w:t>.</w:t>
@@ -184,7 +232,15 @@
         <w:t>Triple equals (===) compares both values and data types.</w:t>
       </w:r>
       <w:r>
-        <w:t xml:space="preserve"> More strict.</w:t>
+        <w:t xml:space="preserve"> </w:t>
+      </w:r>
+      <w:proofErr w:type="gramStart"/>
+      <w:r>
+        <w:t>More strict</w:t>
+      </w:r>
+      <w:proofErr w:type="gramEnd"/>
+      <w:r>
+        <w:t>.</w:t>
       </w:r>
       <w:r>
         <w:t xml:space="preserve"> For non primitives, triple equals compare whether the two things are at the same location in memory. </w:t>
@@ -230,13 +286,29 @@
     </w:p>
     <w:p>
       <w:r>
-        <w:t>Instead of adding addEventListener to every element, just add it once to the parent element and use an if/match statement. This is better for performance.</w:t>
+        <w:t xml:space="preserve">Instead of adding </w:t>
+      </w:r>
+      <w:proofErr w:type="spellStart"/>
+      <w:r>
+        <w:t>addEventListener</w:t>
+      </w:r>
+      <w:proofErr w:type="spellEnd"/>
+      <w:r>
+        <w:t xml:space="preserve"> to every element, just add it once to the parent element and use an if/match statement. This is better for performance.</w:t>
       </w:r>
     </w:p>
     <w:p>
       <w:r>
         <w:lastRenderedPageBreak/>
-        <w:t xml:space="preserve">If you don’t specify for an addEventListener to “capture”, it will only bubble. </w:t>
+        <w:t xml:space="preserve">If you don’t specify for an </w:t>
+      </w:r>
+      <w:proofErr w:type="spellStart"/>
+      <w:r>
+        <w:t>addEventListener</w:t>
+      </w:r>
+      <w:proofErr w:type="spellEnd"/>
+      <w:r>
+        <w:t xml:space="preserve"> to “capture”, it will only bubble. </w:t>
       </w:r>
       <w:r>
         <w:t>Capture happens before bubble.</w:t>
@@ -250,7 +322,17 @@
         <w:t xml:space="preserve">You can stop propagation of capture/bubbling by </w:t>
       </w:r>
       <w:r>
-        <w:t>using e.stopPropagation()</w:t>
+        <w:t xml:space="preserve">using </w:t>
+      </w:r>
+      <w:proofErr w:type="spellStart"/>
+      <w:proofErr w:type="gramStart"/>
+      <w:r>
+        <w:t>e.stopPropagation</w:t>
+      </w:r>
+      <w:proofErr w:type="spellEnd"/>
+      <w:proofErr w:type="gramEnd"/>
+      <w:r>
+        <w:t>()</w:t>
       </w:r>
       <w:r>
         <w:t>;</w:t>
@@ -311,7 +393,15 @@
     </w:p>
     <w:p>
       <w:r>
-        <w:t xml:space="preserve">When we read a property from an object and it’s missing, Javascript automatically takes it from the prototype.  That is prototypical inheritance. </w:t>
+        <w:t xml:space="preserve">When we read a property from an object and it’s missing, </w:t>
+      </w:r>
+      <w:proofErr w:type="spellStart"/>
+      <w:r>
+        <w:t>Javascript</w:t>
+      </w:r>
+      <w:proofErr w:type="spellEnd"/>
+      <w:r>
+        <w:t xml:space="preserve"> automatically takes it from the prototype.  That is prototypical inheritance. </w:t>
       </w:r>
     </w:p>
     <w:p>
@@ -462,16 +552,29 @@
         </w:rPr>
         <w:t xml:space="preserve">  </w:t>
       </w:r>
-      <w:r>
-        <w:rPr>
-          <w:rFonts w:ascii="Consolas" w:eastAsia="Times New Roman" w:hAnsi="Consolas" w:cs="Times New Roman"/>
-          <w:color w:val="333333"/>
-          <w:sz w:val="23"/>
-          <w:szCs w:val="23"/>
-          <w:shd w:val="clear" w:color="auto" w:fill="F5F2F0"/>
-          <w:lang w:eastAsia="en-CA"/>
-        </w:rPr>
-        <w:t>walk() {</w:t>
+      <w:proofErr w:type="gramStart"/>
+      <w:r>
+        <w:rPr>
+          <w:rFonts w:ascii="Consolas" w:eastAsia="Times New Roman" w:hAnsi="Consolas" w:cs="Times New Roman"/>
+          <w:color w:val="333333"/>
+          <w:sz w:val="23"/>
+          <w:szCs w:val="23"/>
+          <w:shd w:val="clear" w:color="auto" w:fill="F5F2F0"/>
+          <w:lang w:eastAsia="en-CA"/>
+        </w:rPr>
+        <w:t>walk(</w:t>
+      </w:r>
+      <w:proofErr w:type="gramEnd"/>
+      <w:r>
+        <w:rPr>
+          <w:rFonts w:ascii="Consolas" w:eastAsia="Times New Roman" w:hAnsi="Consolas" w:cs="Times New Roman"/>
+          <w:color w:val="333333"/>
+          <w:sz w:val="23"/>
+          <w:szCs w:val="23"/>
+          <w:shd w:val="clear" w:color="auto" w:fill="F5F2F0"/>
+          <w:lang w:eastAsia="en-CA"/>
+        </w:rPr>
+        <w:t>) {</w:t>
       </w:r>
     </w:p>
     <w:p>
@@ -496,7 +599,30 @@
           <w:lang w:eastAsia="en-CA"/>
         </w:rPr>
         <w:tab/>
-        <w:t>alert(“Animal is walking”);</w:t>
+      </w:r>
+      <w:proofErr w:type="gramStart"/>
+      <w:r>
+        <w:rPr>
+          <w:rFonts w:ascii="Consolas" w:eastAsia="Times New Roman" w:hAnsi="Consolas" w:cs="Times New Roman"/>
+          <w:color w:val="333333"/>
+          <w:sz w:val="23"/>
+          <w:szCs w:val="23"/>
+          <w:shd w:val="clear" w:color="auto" w:fill="F5F2F0"/>
+          <w:lang w:eastAsia="en-CA"/>
+        </w:rPr>
+        <w:t>alert(</w:t>
+      </w:r>
+      <w:proofErr w:type="gramEnd"/>
+      <w:r>
+        <w:rPr>
+          <w:rFonts w:ascii="Consolas" w:eastAsia="Times New Roman" w:hAnsi="Consolas" w:cs="Times New Roman"/>
+          <w:color w:val="333333"/>
+          <w:sz w:val="23"/>
+          <w:szCs w:val="23"/>
+          <w:shd w:val="clear" w:color="auto" w:fill="F5F2F0"/>
+          <w:lang w:eastAsia="en-CA"/>
+        </w:rPr>
+        <w:t>“Animal is walking”);</w:t>
       </w:r>
     </w:p>
     <w:p>
@@ -769,6 +895,7 @@
           <w:lang w:eastAsia="en-CA"/>
         </w:rPr>
       </w:pPr>
+      <w:proofErr w:type="gramStart"/>
       <w:r>
         <w:rPr>
           <w:rFonts w:ascii="Consolas" w:eastAsia="Times New Roman" w:hAnsi="Consolas" w:cs="Times New Roman"/>
@@ -800,8 +927,21 @@
           <w:shd w:val="clear" w:color="auto" w:fill="F5E7C6"/>
           <w:lang w:eastAsia="en-CA"/>
         </w:rPr>
-        <w:t xml:space="preserve"> rabbit</w:t>
-      </w:r>
+        <w:t xml:space="preserve"> </w:t>
+      </w:r>
+      <w:proofErr w:type="spellStart"/>
+      <w:r>
+        <w:rPr>
+          <w:rFonts w:ascii="Consolas" w:eastAsia="Times New Roman" w:hAnsi="Consolas" w:cs="Times New Roman"/>
+          <w:color w:val="333333"/>
+          <w:sz w:val="23"/>
+          <w:szCs w:val="23"/>
+          <w:shd w:val="clear" w:color="auto" w:fill="F5E7C6"/>
+          <w:lang w:eastAsia="en-CA"/>
+        </w:rPr>
+        <w:t>rabbit</w:t>
+      </w:r>
+      <w:proofErr w:type="gramEnd"/>
       <w:r>
         <w:rPr>
           <w:rFonts w:ascii="Consolas" w:eastAsia="Times New Roman" w:hAnsi="Consolas" w:cs="Times New Roman"/>
@@ -822,7 +962,19 @@
           <w:shd w:val="clear" w:color="auto" w:fill="F5E7C6"/>
           <w:lang w:eastAsia="en-CA"/>
         </w:rPr>
-        <w:t xml:space="preserve">eats </w:t>
+        <w:t>eats</w:t>
+      </w:r>
+      <w:proofErr w:type="spellEnd"/>
+      <w:r>
+        <w:rPr>
+          <w:rFonts w:ascii="Consolas" w:eastAsia="Times New Roman" w:hAnsi="Consolas" w:cs="Times New Roman"/>
+          <w:color w:val="333333"/>
+          <w:sz w:val="23"/>
+          <w:szCs w:val="23"/>
+          <w:shd w:val="clear" w:color="auto" w:fill="F5E7C6"/>
+          <w:lang w:eastAsia="en-CA"/>
+        </w:rPr>
+        <w:t xml:space="preserve"> </w:t>
       </w:r>
       <w:r>
         <w:rPr>
@@ -869,6 +1021,7 @@
           <w:lang w:eastAsia="en-CA"/>
         </w:rPr>
       </w:pPr>
+      <w:proofErr w:type="gramStart"/>
       <w:r>
         <w:rPr>
           <w:rFonts w:ascii="Consolas" w:eastAsia="Times New Roman" w:hAnsi="Consolas" w:cs="Times New Roman"/>
@@ -900,8 +1053,21 @@
           <w:shd w:val="clear" w:color="auto" w:fill="F5F2F0"/>
           <w:lang w:eastAsia="en-CA"/>
         </w:rPr>
-        <w:t xml:space="preserve"> rabbit</w:t>
-      </w:r>
+        <w:t xml:space="preserve"> </w:t>
+      </w:r>
+      <w:proofErr w:type="spellStart"/>
+      <w:r>
+        <w:rPr>
+          <w:rFonts w:ascii="Consolas" w:eastAsia="Times New Roman" w:hAnsi="Consolas" w:cs="Times New Roman"/>
+          <w:color w:val="333333"/>
+          <w:sz w:val="23"/>
+          <w:szCs w:val="23"/>
+          <w:shd w:val="clear" w:color="auto" w:fill="F5F2F0"/>
+          <w:lang w:eastAsia="en-CA"/>
+        </w:rPr>
+        <w:t>rabbit</w:t>
+      </w:r>
+      <w:proofErr w:type="gramEnd"/>
       <w:r>
         <w:rPr>
           <w:rFonts w:ascii="Consolas" w:eastAsia="Times New Roman" w:hAnsi="Consolas" w:cs="Times New Roman"/>
@@ -922,7 +1088,19 @@
           <w:shd w:val="clear" w:color="auto" w:fill="F5F2F0"/>
           <w:lang w:eastAsia="en-CA"/>
         </w:rPr>
-        <w:t xml:space="preserve">jumps </w:t>
+        <w:t>jumps</w:t>
+      </w:r>
+      <w:proofErr w:type="spellEnd"/>
+      <w:r>
+        <w:rPr>
+          <w:rFonts w:ascii="Consolas" w:eastAsia="Times New Roman" w:hAnsi="Consolas" w:cs="Times New Roman"/>
+          <w:color w:val="333333"/>
+          <w:sz w:val="23"/>
+          <w:szCs w:val="23"/>
+          <w:shd w:val="clear" w:color="auto" w:fill="F5F2F0"/>
+          <w:lang w:eastAsia="en-CA"/>
+        </w:rPr>
+        <w:t xml:space="preserve"> </w:t>
       </w:r>
       <w:r>
         <w:rPr>
@@ -967,7 +1145,30 @@
           <w:lang w:eastAsia="en-CA"/>
         </w:rPr>
         <w:br/>
-        <w:t>rabit.walk();</w:t>
+      </w:r>
+      <w:proofErr w:type="spellStart"/>
+      <w:r>
+        <w:rPr>
+          <w:rFonts w:ascii="Consolas" w:eastAsia="Times New Roman" w:hAnsi="Consolas" w:cs="Times New Roman"/>
+          <w:color w:val="708090"/>
+          <w:sz w:val="23"/>
+          <w:szCs w:val="23"/>
+          <w:shd w:val="clear" w:color="auto" w:fill="F5F2F0"/>
+          <w:lang w:eastAsia="en-CA"/>
+        </w:rPr>
+        <w:t>rabit.walk</w:t>
+      </w:r>
+      <w:proofErr w:type="spellEnd"/>
+      <w:r>
+        <w:rPr>
+          <w:rFonts w:ascii="Consolas" w:eastAsia="Times New Roman" w:hAnsi="Consolas" w:cs="Times New Roman"/>
+          <w:color w:val="708090"/>
+          <w:sz w:val="23"/>
+          <w:szCs w:val="23"/>
+          <w:shd w:val="clear" w:color="auto" w:fill="F5F2F0"/>
+          <w:lang w:eastAsia="en-CA"/>
+        </w:rPr>
+        <w:t>();</w:t>
       </w:r>
     </w:p>
     <w:p>
@@ -997,6 +1198,133 @@
       </w:pPr>
       <w:r>
         <w:lastRenderedPageBreak/>
+        <w:t>Object-Oriented Programming</w:t>
+      </w:r>
+    </w:p>
+    <w:p>
+      <w:pPr>
+        <w:pStyle w:val="ListParagraph"/>
+        <w:numPr>
+          <w:ilvl w:val="0"/>
+          <w:numId w:val="2"/>
+        </w:numPr>
+      </w:pPr>
+      <w:r>
+        <w:t>Abstraction</w:t>
+      </w:r>
+      <w:r>
+        <w:t>: hide away implementation details, only need input/output.</w:t>
+      </w:r>
+      <w:r>
+        <w:t xml:space="preserve"> Hides entire class.</w:t>
+      </w:r>
+      <w:r>
+        <w:t xml:space="preserve"> Model of more complex idea. Person is super class. Teacher is a subclass.</w:t>
+      </w:r>
+    </w:p>
+    <w:p>
+      <w:pPr>
+        <w:pStyle w:val="ListParagraph"/>
+        <w:numPr>
+          <w:ilvl w:val="0"/>
+          <w:numId w:val="2"/>
+        </w:numPr>
+      </w:pPr>
+      <w:r>
+        <w:t>Encapsulation</w:t>
+      </w:r>
+      <w:r>
+        <w:t xml:space="preserve">: </w:t>
+      </w:r>
+      <w:r>
+        <w:t>hide method in single entity</w:t>
+      </w:r>
+      <w:r>
+        <w:t xml:space="preserve"> to protect from outside. Hides methods.</w:t>
+      </w:r>
+    </w:p>
+    <w:p>
+      <w:pPr>
+        <w:pStyle w:val="ListParagraph"/>
+        <w:numPr>
+          <w:ilvl w:val="0"/>
+          <w:numId w:val="2"/>
+        </w:numPr>
+      </w:pPr>
+      <w:r>
+        <w:t>Inheritance: prototypical/classical inheritance</w:t>
+      </w:r>
+    </w:p>
+    <w:p>
+      <w:pPr>
+        <w:pStyle w:val="ListParagraph"/>
+        <w:numPr>
+          <w:ilvl w:val="0"/>
+          <w:numId w:val="2"/>
+        </w:numPr>
+      </w:pPr>
+      <w:r>
+        <w:t>Polymorphism: functions with same name can have different functions</w:t>
+      </w:r>
+    </w:p>
+    <w:p>
+      <w:pPr>
+        <w:pStyle w:val="Heading1"/>
+      </w:pPr>
+      <w:r>
+        <w:t>Abstraction</w:t>
+      </w:r>
+    </w:p>
+    <w:p>
+      <w:r>
+        <w:t>Hiding implementation detail from the users and other parts of the program</w:t>
+      </w:r>
+      <w:r>
+        <w:t xml:space="preserve"> at the class level</w:t>
+      </w:r>
+      <w:r>
+        <w:t xml:space="preserve">. All you need to know is the input/output so that it can interact with other parts of the program. </w:t>
+      </w:r>
+      <w:r>
+        <w:t xml:space="preserve">Model the real world. </w:t>
+      </w:r>
+      <w:r>
+        <w:t>Benefits: modularity, replaceable, won’t break the system.</w:t>
+      </w:r>
+    </w:p>
+    <w:p>
+      <w:pPr>
+        <w:pStyle w:val="Heading1"/>
+      </w:pPr>
+      <w:r>
+        <w:t>Encapsulation</w:t>
+      </w:r>
+    </w:p>
+    <w:p>
+      <w:r>
+        <w:t>Encapsulation hides an object’s data from the outside world. This is done by wrapping an object and its method inside a function</w:t>
+      </w:r>
+      <w:r>
+        <w:t xml:space="preserve"> so that the program can’t access the object data and methods directly</w:t>
+      </w:r>
+      <w:r>
+        <w:t xml:space="preserve">. </w:t>
+      </w:r>
+      <w:r>
+        <w:t xml:space="preserve">The program would need to use the getter and setter methods to change an object’s variables. </w:t>
+      </w:r>
+      <w:r>
+        <w:t xml:space="preserve">By convention, you can add _ before a variable to let other programmers know that this variable is meant to be private. </w:t>
+      </w:r>
+      <w:r>
+        <w:t>The methods and data can still talk to each other because all data and method are within the function closure. Hide the implementation details.</w:t>
+      </w:r>
+    </w:p>
+    <w:p>
+      <w:pPr>
+        <w:pStyle w:val="Heading1"/>
+      </w:pPr>
+      <w:r>
         <w:t>Inheritance in JavaScript (ES6)</w:t>
       </w:r>
     </w:p>
@@ -1015,26 +1343,43 @@
         <w:t>Subclass can (like Java) override a super class method by declaring its own.</w:t>
       </w:r>
     </w:p>
+    <w:p>
+      <w:pPr>
+        <w:pStyle w:val="Heading1"/>
+      </w:pPr>
+      <w:r>
+        <w:t>Polymorphism in JavaScript</w:t>
+      </w:r>
+    </w:p>
+    <w:p>
+      <w:r>
+        <w:t xml:space="preserve">This principle is more applicable to strongly typed languages like Java. Not too relevant to JavaScript as it is a weakly typed object. </w:t>
+      </w:r>
+    </w:p>
+    <w:p>
+      <w:r>
+        <w:t xml:space="preserve">Polymorphism means that in Java, you can have multiple functions with the SAME name as long as the number of arguments required is different or the data type of the argument is different. </w:t>
+      </w:r>
+    </w:p>
+    <w:p>
+      <w:r>
+        <w:t xml:space="preserve">Not as relevant in JS. Polymorphism is when you let a subclass define its own implementation of an otherwise inherited property. This is usually done when you have a subclass and you want to change how one of the </w:t>
+      </w:r>
+      <w:proofErr w:type="gramStart"/>
+      <w:r>
+        <w:t>method</w:t>
+      </w:r>
+      <w:proofErr w:type="gramEnd"/>
+      <w:r>
+        <w:t xml:space="preserve"> is done from the super class</w:t>
+      </w:r>
+    </w:p>
     <w:p/>
     <w:p>
       <w:pPr>
         <w:pStyle w:val="Heading1"/>
       </w:pPr>
       <w:r>
-        <w:t>Polymorphism in JavaScript</w:t>
-      </w:r>
-    </w:p>
-    <w:p>
-      <w:r>
-        <w:t xml:space="preserve">This principle is more applicable to strongly typed languages like Java. Not too relevant to JavaScript as it is a weakly typed object. </w:t>
-      </w:r>
-    </w:p>
-    <w:p/>
-    <w:p>
-      <w:pPr>
-        <w:pStyle w:val="Heading1"/>
-      </w:pPr>
-      <w:r>
         <w:t>As</w:t>
       </w:r>
       <w:r>
@@ -1054,7 +1399,11 @@
         <w:jc w:val="both"/>
       </w:pPr>
       <w:r>
-        <w:t xml:space="preserve">Asynchronous code also starts from the top of the file and executes downwards – until it hits an asynchronous piece of code that needs to split off and run on its own independently – or asynchronously (hence the name). </w:t>
+        <w:t xml:space="preserve">Asynchronous code also starts from the top of the file and executes downwards – until it hits an asynchronous piece of code that needs to split off and run on its own independently – or asynchronously </w:t>
+      </w:r>
+      <w:r>
+        <w:lastRenderedPageBreak/>
+        <w:t xml:space="preserve">(hence the name). </w:t>
       </w:r>
       <w:r>
         <w:t xml:space="preserve">We use asynchronous code because that part of the program needs to wait or do some operation that takes a long time (like making API calls, pushing to database, getting from server. </w:t>
@@ -1121,68 +1470,55 @@
         <w:jc w:val="both"/>
       </w:pPr>
     </w:p>
+    <w:p/>
     <w:p>
       <w:pPr>
         <w:pStyle w:val="Heading1"/>
       </w:pPr>
-      <w:r>
-        <w:t>Encapsulation</w:t>
-      </w:r>
-    </w:p>
-    <w:p>
-      <w:r>
-        <w:t xml:space="preserve">Encapsulation hides an object’s data from the outside world. This is done by wrapping an object and its method inside a function. The methods and data can still talk to each other because all data and method are within the function closure. </w:t>
-      </w:r>
-      <w:r>
-        <w:t>Hide the implementation details.</w:t>
-      </w:r>
-    </w:p>
-    <w:p/>
-    <w:p>
-      <w:pPr>
-        <w:pStyle w:val="Heading1"/>
-      </w:pPr>
-      <w:r>
-        <w:t>Polymorphism</w:t>
-      </w:r>
-    </w:p>
-    <w:p>
-      <w:r>
-        <w:t>Not as relevant in JS. Polymorphism is when you let a subclass define its own implementation of an otherwise inherited property. This is usually done when you have a subclass and you want to change how one of the method is done from the super class.</w:t>
-      </w:r>
-    </w:p>
-    <w:p/>
-    <w:p>
-      <w:pPr>
-        <w:pStyle w:val="Heading1"/>
-      </w:pPr>
-      <w:r>
-        <w:lastRenderedPageBreak/>
-        <w:t>Abstraction</w:t>
-      </w:r>
-    </w:p>
-    <w:p>
-      <w:r>
-        <w:t xml:space="preserve">Hiding implementation detail from the users and even other parts of the program. All you need to know is the input/output so that it can interact with other parts of the program. </w:t>
-      </w:r>
-      <w:r>
-        <w:t>Benefits: modularity</w:t>
-      </w:r>
-      <w:r>
-        <w:t>, replaceable, won’t break the system.</w:t>
-      </w:r>
-    </w:p>
-    <w:p>
-      <w:pPr>
-        <w:pStyle w:val="Heading1"/>
-      </w:pPr>
-      <w:r>
-        <w:t>Array.forEach() vs Map()</w:t>
-      </w:r>
-    </w:p>
-    <w:p>
-      <w:r>
-        <w:t>The main difference between forEach and Map() is that Map() returns a result without actually modifying the input whereas forEach() actually modifies the input.</w:t>
+      <w:proofErr w:type="spellStart"/>
+      <w:r>
+        <w:t>Array.forEach</w:t>
+      </w:r>
+      <w:proofErr w:type="spellEnd"/>
+      <w:r>
+        <w:t xml:space="preserve">() vs </w:t>
+      </w:r>
+      <w:proofErr w:type="gramStart"/>
+      <w:r>
+        <w:t>Map(</w:t>
+      </w:r>
+      <w:proofErr w:type="gramEnd"/>
+      <w:r>
+        <w:t>)</w:t>
+      </w:r>
+    </w:p>
+    <w:p>
+      <w:r>
+        <w:t xml:space="preserve">The main difference between </w:t>
+      </w:r>
+      <w:proofErr w:type="spellStart"/>
+      <w:r>
+        <w:t>forEach</w:t>
+      </w:r>
+      <w:proofErr w:type="spellEnd"/>
+      <w:r>
+        <w:t xml:space="preserve"> and </w:t>
+      </w:r>
+      <w:proofErr w:type="gramStart"/>
+      <w:r>
+        <w:t>Map(</w:t>
+      </w:r>
+      <w:proofErr w:type="gramEnd"/>
+      <w:r>
+        <w:t xml:space="preserve">) is that Map() returns a result without actually modifying the input whereas </w:t>
+      </w:r>
+      <w:proofErr w:type="spellStart"/>
+      <w:r>
+        <w:t>forEach</w:t>
+      </w:r>
+      <w:proofErr w:type="spellEnd"/>
+      <w:r>
+        <w:t>() actually modifies the input.</w:t>
       </w:r>
     </w:p>
     <w:p>
@@ -1197,6 +1533,11 @@
     <w:p>
       <w:pPr>
         <w:jc w:val="both"/>
+      </w:pPr>
+    </w:p>
+    <w:p>
+      <w:pPr>
+        <w:jc w:val="both"/>
         <w:rPr>
           <w:b/>
           <w:bCs/>
@@ -1207,7 +1548,7 @@
           <w:b/>
           <w:bCs/>
         </w:rPr>
-        <w:t>Want to make a program that utilize:</w:t>
+        <w:t>HTTP</w:t>
       </w:r>
     </w:p>
     <w:p>
@@ -1215,20 +1556,34 @@
         <w:jc w:val="both"/>
       </w:pPr>
       <w:r>
-        <w:t xml:space="preserve">Inheritance and objects in ES6. Async and promise. Event Delegation. </w:t>
-      </w:r>
-      <w:r>
-        <w:t xml:space="preserve">Lots of html/css. </w:t>
+        <w:t>Hyp</w:t>
+      </w:r>
+      <w:r>
+        <w:t>ertext Transfer Protocol. Verbs: GET, POST, PUT, DELETE</w:t>
+      </w:r>
+      <w:r>
+        <w:t>.</w:t>
       </w:r>
     </w:p>
     <w:p>
       <w:pPr>
         <w:jc w:val="both"/>
       </w:pPr>
-    </w:p>
-    <w:p>
-      <w:pPr>
-        <w:jc w:val="both"/>
+      <w:r>
+        <w:t xml:space="preserve">How frontend communicate to web server which communicate with a database or </w:t>
+      </w:r>
+      <w:proofErr w:type="gramStart"/>
+      <w:r>
+        <w:t>a</w:t>
+      </w:r>
+      <w:proofErr w:type="gramEnd"/>
+      <w:r>
+        <w:t xml:space="preserve"> API server.</w:t>
+      </w:r>
+    </w:p>
+    <w:p/>
+    <w:p>
+      <w:pPr>
         <w:rPr>
           <w:b/>
           <w:bCs/>
@@ -1239,32 +1594,14 @@
           <w:b/>
           <w:bCs/>
         </w:rPr>
-        <w:t>HTTP</w:t>
-      </w:r>
-    </w:p>
-    <w:p>
-      <w:pPr>
-        <w:jc w:val="both"/>
-      </w:pPr>
-      <w:r>
-        <w:t>Hyp</w:t>
-      </w:r>
-      <w:r>
-        <w:t>ertext Transfer Protocol. Verbs: GET, POST, PUT, DELETE</w:t>
-      </w:r>
-      <w:r>
-        <w:t>.</w:t>
-      </w:r>
-    </w:p>
-    <w:p>
-      <w:pPr>
-        <w:jc w:val="both"/>
-      </w:pPr>
-      <w:r>
-        <w:t>How frontend communicate to web server which communicate with a database or a API server.</w:t>
-      </w:r>
-    </w:p>
-    <w:p/>
+        <w:t>SSL</w:t>
+      </w:r>
+    </w:p>
+    <w:p>
+      <w:r>
+        <w:t>Web server sends a certificate to authenticate itself to the web client</w:t>
+      </w:r>
+    </w:p>
     <w:p>
       <w:pPr>
         <w:rPr>
@@ -1272,30 +1609,960 @@
           <w:bCs/>
         </w:rPr>
       </w:pPr>
+    </w:p>
+    <w:p>
+      <w:pPr>
+        <w:pStyle w:val="Heading1"/>
+        <w:rPr>
+          <w:lang w:val="en-US"/>
+        </w:rPr>
+      </w:pPr>
+      <w:hyperlink r:id="rId5" w:history="1">
+        <w:r>
+          <w:rPr>
+            <w:rStyle w:val="Hyperlink"/>
+            <w:lang w:val="en-US"/>
+          </w:rPr>
+          <w:t>Functional Programming</w:t>
+        </w:r>
+      </w:hyperlink>
+    </w:p>
+    <w:p>
+      <w:pPr>
+        <w:rPr>
+          <w:lang w:val="en-US"/>
+        </w:rPr>
+      </w:pPr>
+      <w:r>
+        <w:rPr>
+          <w:lang w:val="en-US"/>
+        </w:rPr>
+        <w:t xml:space="preserve">Essentially programming where you </w:t>
+      </w:r>
       <w:r>
         <w:rPr>
           <w:b/>
           <w:bCs/>
-        </w:rPr>
-        <w:t>SSL</w:t>
-      </w:r>
-    </w:p>
-    <w:p>
-      <w:r>
-        <w:t>Web server sends a certificate to authenticate itself to the web client</w:t>
-      </w:r>
-    </w:p>
-    <w:p>
-      <w:pPr>
+          <w:lang w:val="en-US"/>
+        </w:rPr>
+        <w:t>don’t have side effects</w:t>
+      </w:r>
+      <w:r>
+        <w:rPr>
+          <w:lang w:val="en-US"/>
+        </w:rPr>
+        <w:t xml:space="preserve"> and the </w:t>
+      </w:r>
+      <w:r>
         <w:rPr>
           <w:b/>
           <w:bCs/>
-        </w:rPr>
-      </w:pPr>
-    </w:p>
-    <w:p>
-      <w:r>
+          <w:lang w:val="en-US"/>
+        </w:rPr>
+        <w:t xml:space="preserve">inputs are not modified </w:t>
+      </w:r>
+      <w:r>
+        <w:rPr>
+          <w:lang w:val="en-US"/>
+        </w:rPr>
+        <w:t xml:space="preserve">by the function. The benefits of functional programming </w:t>
+      </w:r>
+      <w:proofErr w:type="gramStart"/>
+      <w:r>
+        <w:rPr>
+          <w:lang w:val="en-US"/>
+        </w:rPr>
+        <w:t>is</w:t>
+      </w:r>
+      <w:proofErr w:type="gramEnd"/>
+      <w:r>
+        <w:rPr>
+          <w:lang w:val="en-US"/>
+        </w:rPr>
+        <w:t xml:space="preserve"> that it avoids introducing bugs. </w:t>
+      </w:r>
+    </w:p>
+    <w:p>
+      <w:pPr>
+        <w:rPr>
+          <w:lang w:val="en-US"/>
+        </w:rPr>
+      </w:pPr>
+      <w:r>
+        <w:rPr>
+          <w:lang w:val="en-US"/>
+        </w:rPr>
+        <w:t>Another way of saying it: Functional languages try to isolate the transformations of data from the definition of the data.</w:t>
+      </w:r>
+    </w:p>
+    <w:p>
+      <w:pPr>
+        <w:rPr>
+          <w:b/>
+          <w:bCs/>
+          <w:lang w:val="en-US"/>
+        </w:rPr>
+      </w:pPr>
+      <w:r>
+        <w:rPr>
+          <w:b/>
+          <w:bCs/>
+          <w:lang w:val="en-US"/>
+        </w:rPr>
         <w:t xml:space="preserve"> </w:t>
+      </w:r>
+    </w:p>
+    <w:p>
+      <w:pPr>
+        <w:pStyle w:val="Heading1"/>
+        <w:rPr>
+          <w:lang w:val="en-US"/>
+        </w:rPr>
+      </w:pPr>
+      <w:r>
+        <w:rPr>
+          <w:lang w:val="en-US"/>
+        </w:rPr>
+        <w:t>Pure Functions</w:t>
+      </w:r>
+    </w:p>
+    <w:p>
+      <w:pPr>
+        <w:rPr>
+          <w:lang w:val="en-US"/>
+        </w:rPr>
+      </w:pPr>
+      <w:r>
+        <w:rPr>
+          <w:lang w:val="en-US"/>
+        </w:rPr>
+        <w:t>Producing a program where your functions:</w:t>
+      </w:r>
+    </w:p>
+    <w:p>
+      <w:pPr>
+        <w:pStyle w:val="ListParagraph"/>
+        <w:numPr>
+          <w:ilvl w:val="0"/>
+          <w:numId w:val="1"/>
+        </w:numPr>
+        <w:rPr>
+          <w:lang w:val="en-US"/>
+        </w:rPr>
+      </w:pPr>
+      <w:r>
+        <w:rPr>
+          <w:lang w:val="en-US"/>
+        </w:rPr>
+        <w:lastRenderedPageBreak/>
+        <w:t>Avoids side effects (</w:t>
+      </w:r>
+      <w:proofErr w:type="spellStart"/>
+      <w:r>
+        <w:rPr>
+          <w:lang w:val="en-US"/>
+        </w:rPr>
+        <w:t>eg.</w:t>
+      </w:r>
+      <w:proofErr w:type="spellEnd"/>
+      <w:r>
+        <w:rPr>
+          <w:lang w:val="en-US"/>
+        </w:rPr>
+        <w:t xml:space="preserve"> performing a function won’t modify a global variable)</w:t>
+      </w:r>
+    </w:p>
+    <w:p>
+      <w:pPr>
+        <w:pStyle w:val="ListParagraph"/>
+        <w:numPr>
+          <w:ilvl w:val="0"/>
+          <w:numId w:val="1"/>
+        </w:numPr>
+        <w:rPr>
+          <w:lang w:val="en-US"/>
+        </w:rPr>
+      </w:pPr>
+      <w:r>
+        <w:rPr>
+          <w:lang w:val="en-US"/>
+        </w:rPr>
+        <w:t>Given an input, you will always get the same output. It does not modify the inputs. (</w:t>
+      </w:r>
+      <w:proofErr w:type="spellStart"/>
+      <w:proofErr w:type="gramStart"/>
+      <w:r>
+        <w:rPr>
+          <w:lang w:val="en-US"/>
+        </w:rPr>
+        <w:t>eg</w:t>
+      </w:r>
+      <w:proofErr w:type="gramEnd"/>
+      <w:r>
+        <w:rPr>
+          <w:lang w:val="en-US"/>
+        </w:rPr>
+        <w:t>.</w:t>
+      </w:r>
+      <w:proofErr w:type="spellEnd"/>
+      <w:r>
+        <w:rPr>
+          <w:lang w:val="en-US"/>
+        </w:rPr>
+        <w:t xml:space="preserve"> If the parameters/inputs are x and y, then z will always be returned)</w:t>
+      </w:r>
+    </w:p>
+    <w:p>
+      <w:pPr>
+        <w:rPr>
+          <w:lang w:val="en-US"/>
+        </w:rPr>
+      </w:pPr>
+      <w:r>
+        <w:rPr>
+          <w:lang w:val="en-US"/>
+        </w:rPr>
+        <w:t>Example of a pure function, note that after the function is executed, the inputs are not modified.</w:t>
+      </w:r>
+    </w:p>
+    <w:p>
+      <w:pPr>
+        <w:rPr>
+          <w:b/>
+          <w:bCs/>
+          <w:lang w:val="en-US"/>
+        </w:rPr>
+      </w:pPr>
+      <w:r>
+        <w:rPr>
+          <w:b/>
+          <w:bCs/>
+          <w:lang w:val="en-US"/>
+        </w:rPr>
+        <w:t xml:space="preserve">Function </w:t>
+      </w:r>
+      <w:proofErr w:type="spellStart"/>
+      <w:r>
+        <w:rPr>
+          <w:b/>
+          <w:bCs/>
+          <w:lang w:val="en-US"/>
+        </w:rPr>
+        <w:t>addElementToArray</w:t>
+      </w:r>
+      <w:proofErr w:type="spellEnd"/>
+      <w:r>
+        <w:rPr>
+          <w:b/>
+          <w:bCs/>
+          <w:lang w:val="en-US"/>
+        </w:rPr>
+        <w:t xml:space="preserve"> (element, array)</w:t>
+      </w:r>
+    </w:p>
+    <w:p>
+      <w:pPr>
+        <w:rPr>
+          <w:b/>
+          <w:bCs/>
+          <w:lang w:val="en-US"/>
+        </w:rPr>
+      </w:pPr>
+      <w:r>
+        <w:rPr>
+          <w:b/>
+          <w:bCs/>
+          <w:lang w:val="en-US"/>
+        </w:rPr>
+        <w:tab/>
+        <w:t>Return […array</w:t>
+      </w:r>
+      <w:proofErr w:type="gramStart"/>
+      <w:r>
+        <w:rPr>
+          <w:b/>
+          <w:bCs/>
+          <w:lang w:val="en-US"/>
+        </w:rPr>
+        <w:t>].push</w:t>
+      </w:r>
+      <w:proofErr w:type="gramEnd"/>
+      <w:r>
+        <w:rPr>
+          <w:b/>
+          <w:bCs/>
+          <w:lang w:val="en-US"/>
+        </w:rPr>
+        <w:t>(element)</w:t>
+      </w:r>
+    </w:p>
+    <w:p>
+      <w:pPr>
+        <w:rPr>
+          <w:lang w:val="en-US"/>
+        </w:rPr>
+      </w:pPr>
+    </w:p>
+    <w:p>
+      <w:pPr>
+        <w:pStyle w:val="Heading1"/>
+        <w:rPr>
+          <w:lang w:val="en-US"/>
+        </w:rPr>
+      </w:pPr>
+      <w:r>
+        <w:rPr>
+          <w:lang w:val="en-US"/>
+        </w:rPr>
+        <w:t>Easy Way to Convert Digits to Binary in Your Head</w:t>
+      </w:r>
+    </w:p>
+    <w:p>
+      <w:pPr>
+        <w:rPr>
+          <w:lang w:val="en-US"/>
+        </w:rPr>
+      </w:pPr>
+      <w:r>
+        <w:rPr>
+          <w:lang w:val="en-US"/>
+        </w:rPr>
+        <w:t>If you want to know 13 (which is a digit) in binary, just add up the hexadecimals (second row of image). Notice that 8 + 4 + 1 = 13.</w:t>
+      </w:r>
+    </w:p>
+    <w:p>
+      <w:pPr>
+        <w:rPr>
+          <w:lang w:val="en-US"/>
+        </w:rPr>
+      </w:pPr>
+      <w:r>
+        <w:rPr>
+          <w:noProof/>
+        </w:rPr>
+        <w:drawing>
+          <wp:inline distT="0" distB="0" distL="0" distR="0" wp14:anchorId="3BA394CD" wp14:editId="4EF0D3C3">
+            <wp:extent cx="5943600" cy="1644015"/>
+            <wp:effectExtent l="0" t="0" r="0" b="0"/>
+            <wp:docPr id="1" name="Picture 1"/>
+            <wp:cNvGraphicFramePr>
+              <a:graphicFrameLocks xmlns:a="http://schemas.openxmlformats.org/drawingml/2006/main" noChangeAspect="1"/>
+            </wp:cNvGraphicFramePr>
+            <a:graphic xmlns:a="http://schemas.openxmlformats.org/drawingml/2006/main">
+              <a:graphicData uri="http://schemas.openxmlformats.org/drawingml/2006/picture">
+                <pic:pic xmlns:pic="http://schemas.openxmlformats.org/drawingml/2006/picture">
+                  <pic:nvPicPr>
+                    <pic:cNvPr id="0" name="Picture 1"/>
+                    <pic:cNvPicPr>
+                      <a:picLocks noChangeAspect="1" noChangeArrowheads="1"/>
+                    </pic:cNvPicPr>
+                  </pic:nvPicPr>
+                  <pic:blipFill>
+                    <a:blip r:embed="rId6">
+                      <a:extLst>
+                        <a:ext uri="{28A0092B-C50C-407E-A947-70E740481C1C}">
+                          <a14:useLocalDpi xmlns:a14="http://schemas.microsoft.com/office/drawing/2010/main" val="0"/>
+                        </a:ext>
+                      </a:extLst>
+                    </a:blip>
+                    <a:srcRect/>
+                    <a:stretch>
+                      <a:fillRect/>
+                    </a:stretch>
+                  </pic:blipFill>
+                  <pic:spPr bwMode="auto">
+                    <a:xfrm>
+                      <a:off x="0" y="0"/>
+                      <a:ext cx="5943600" cy="1644015"/>
+                    </a:xfrm>
+                    <a:prstGeom prst="rect">
+                      <a:avLst/>
+                    </a:prstGeom>
+                    <a:noFill/>
+                    <a:ln>
+                      <a:noFill/>
+                    </a:ln>
+                  </pic:spPr>
+                </pic:pic>
+              </a:graphicData>
+            </a:graphic>
+          </wp:inline>
+        </w:drawing>
+      </w:r>
+    </w:p>
+    <w:p>
+      <w:pPr>
+        <w:pStyle w:val="Heading1"/>
+      </w:pPr>
+      <w:r>
+        <w:t>Software Development Life Cycle</w:t>
+      </w:r>
+    </w:p>
+    <w:p>
+      <w:pPr>
+        <w:rPr>
+          <w:lang w:val="en-US"/>
+        </w:rPr>
+      </w:pPr>
+      <w:r>
+        <w:rPr>
+          <w:lang w:val="en-US"/>
+        </w:rPr>
+        <w:t>Purpose is to produce highest quality software w/ lowest cost possible in shortest time possible. SDLC used in water and agile.</w:t>
+      </w:r>
+    </w:p>
+    <w:p>
+      <w:pPr>
+        <w:rPr>
+          <w:lang w:val="en-US"/>
+        </w:rPr>
+      </w:pPr>
+      <w:r>
+        <w:rPr>
+          <w:lang w:val="en-US"/>
+        </w:rPr>
+        <w:t xml:space="preserve">Reduces cost, cuts time, and produces quality code by getting client's requirement sign off. </w:t>
+      </w:r>
+    </w:p>
+    <w:p>
+      <w:pPr>
+        <w:rPr>
+          <w:lang w:val="en-US"/>
+        </w:rPr>
+      </w:pPr>
+    </w:p>
+    <w:p>
+      <w:pPr>
+        <w:rPr>
+          <w:lang w:val="en-US"/>
+        </w:rPr>
+      </w:pPr>
+      <w:r>
+        <w:rPr>
+          <w:lang w:val="en-US"/>
+        </w:rPr>
+        <w:t xml:space="preserve">1. </w:t>
+      </w:r>
+      <w:r>
+        <w:rPr>
+          <w:lang w:val="en-US"/>
+        </w:rPr>
+        <w:t>Requirement’s</w:t>
+      </w:r>
+      <w:r>
+        <w:rPr>
+          <w:lang w:val="en-US"/>
+        </w:rPr>
+        <w:t xml:space="preserve"> analysis (Identify the problems from all stakeholders.)</w:t>
+      </w:r>
+    </w:p>
+    <w:p>
+      <w:pPr>
+        <w:rPr>
+          <w:lang w:val="en-US"/>
+        </w:rPr>
+      </w:pPr>
+      <w:r>
+        <w:rPr>
+          <w:lang w:val="en-US"/>
+        </w:rPr>
+        <w:t>2. Planning (Determines feasibility of resources required, cost, and risks for implementing requirements)</w:t>
+      </w:r>
+    </w:p>
+    <w:p>
+      <w:pPr>
+        <w:rPr>
+          <w:lang w:val="en-US"/>
+        </w:rPr>
+      </w:pPr>
+      <w:r>
+        <w:rPr>
+          <w:lang w:val="en-US"/>
+        </w:rPr>
+        <w:t>3. Software design (Turning requirements into design plan. Get signoff from stakeholders on the plan.)</w:t>
+      </w:r>
+    </w:p>
+    <w:p>
+      <w:pPr>
+        <w:rPr>
+          <w:lang w:val="en-US"/>
+        </w:rPr>
+      </w:pPr>
+      <w:r>
+        <w:rPr>
+          <w:lang w:val="en-US"/>
+        </w:rPr>
+        <w:t>4. Software development (Build what we want)</w:t>
+      </w:r>
+    </w:p>
+    <w:p>
+      <w:pPr>
+        <w:rPr>
+          <w:lang w:val="en-US"/>
+        </w:rPr>
+      </w:pPr>
+      <w:r>
+        <w:rPr>
+          <w:lang w:val="en-US"/>
+        </w:rPr>
+        <w:t>5. Testing (Test for defects and deficiencies, verify code meets requirements)</w:t>
+      </w:r>
+    </w:p>
+    <w:p>
+      <w:pPr>
+        <w:rPr>
+          <w:lang w:val="en-US"/>
+        </w:rPr>
+      </w:pPr>
+      <w:r>
+        <w:rPr>
+          <w:lang w:val="en-US"/>
+        </w:rPr>
+        <w:t>6. Deployment (Deploy software to different environments like UAT and PROD)</w:t>
+      </w:r>
+    </w:p>
+    <w:p>
+      <w:pPr>
+        <w:rPr>
+          <w:lang w:val="en-US"/>
+        </w:rPr>
+      </w:pPr>
+    </w:p>
+    <w:p>
+      <w:pPr>
+        <w:rPr>
+          <w:lang w:val="en-US"/>
+        </w:rPr>
+      </w:pPr>
+      <w:r>
+        <w:rPr>
+          <w:lang w:val="en-US"/>
+        </w:rPr>
+        <w:t>Agile is when we do the SDLC for each product. Focus on rapid deployment and use the results to feed into the next cycle.</w:t>
+      </w:r>
+    </w:p>
+    <w:p>
+      <w:pPr>
+        <w:pStyle w:val="Heading1"/>
+      </w:pPr>
+      <w:r>
+        <w:lastRenderedPageBreak/>
+        <w:t>React Component Life Cycle</w:t>
+      </w:r>
+    </w:p>
+    <w:p>
+      <w:pPr>
+        <w:rPr>
+          <w:lang w:val="en-US"/>
+        </w:rPr>
+      </w:pPr>
+      <w:proofErr w:type="spellStart"/>
+      <w:proofErr w:type="gramStart"/>
+      <w:r>
+        <w:rPr>
+          <w:lang w:val="en-US"/>
+        </w:rPr>
+        <w:t>componentWillMount</w:t>
+      </w:r>
+      <w:proofErr w:type="spellEnd"/>
+      <w:r>
+        <w:rPr>
+          <w:lang w:val="en-US"/>
+        </w:rPr>
+        <w:t>(</w:t>
+      </w:r>
+      <w:proofErr w:type="gramEnd"/>
+      <w:r>
+        <w:rPr>
+          <w:lang w:val="en-US"/>
+        </w:rPr>
+        <w:t>) (Now deprecated): Executed right before component render. At this time, there may not even be any component on the DOM. This method gives flexibility for users to execute before render.</w:t>
+      </w:r>
+    </w:p>
+    <w:p>
+      <w:pPr>
+        <w:rPr>
+          <w:lang w:val="en-US"/>
+        </w:rPr>
+      </w:pPr>
+      <w:proofErr w:type="spellStart"/>
+      <w:proofErr w:type="gramStart"/>
+      <w:r>
+        <w:rPr>
+          <w:lang w:val="en-US"/>
+        </w:rPr>
+        <w:t>componentDidMount</w:t>
+      </w:r>
+      <w:proofErr w:type="spellEnd"/>
+      <w:r>
+        <w:rPr>
+          <w:lang w:val="en-US"/>
+        </w:rPr>
+        <w:t>(</w:t>
+      </w:r>
+      <w:proofErr w:type="gramEnd"/>
+      <w:r>
+        <w:rPr>
+          <w:lang w:val="en-US"/>
+        </w:rPr>
+        <w:t>): Right when component did mount on DOM/shows up on screen. Super common method. As soon as a DOM is loaded, do something.</w:t>
+      </w:r>
+    </w:p>
+    <w:p>
+      <w:pPr>
+        <w:rPr>
+          <w:lang w:val="en-US"/>
+        </w:rPr>
+      </w:pPr>
+    </w:p>
+    <w:p>
+      <w:pPr>
+        <w:rPr>
+          <w:lang w:val="en-US"/>
+        </w:rPr>
+      </w:pPr>
+      <w:proofErr w:type="spellStart"/>
+      <w:proofErr w:type="gramStart"/>
+      <w:r>
+        <w:rPr>
+          <w:lang w:val="en-US"/>
+        </w:rPr>
+        <w:t>componentWillReceiveProps</w:t>
+      </w:r>
+      <w:proofErr w:type="spellEnd"/>
+      <w:r>
+        <w:rPr>
+          <w:lang w:val="en-US"/>
+        </w:rPr>
+        <w:t>(</w:t>
+      </w:r>
+      <w:proofErr w:type="gramEnd"/>
+      <w:r>
+        <w:rPr>
+          <w:lang w:val="en-US"/>
+        </w:rPr>
+        <w:t>): Run every time a component receives new props.</w:t>
+      </w:r>
+    </w:p>
+    <w:p>
+      <w:pPr>
+        <w:rPr>
+          <w:lang w:val="en-US"/>
+        </w:rPr>
+      </w:pPr>
+    </w:p>
+    <w:p>
+      <w:pPr>
+        <w:rPr>
+          <w:lang w:val="en-US"/>
+        </w:rPr>
+      </w:pPr>
+      <w:proofErr w:type="spellStart"/>
+      <w:proofErr w:type="gramStart"/>
+      <w:r>
+        <w:rPr>
+          <w:lang w:val="en-US"/>
+        </w:rPr>
+        <w:t>shouldComponentUpdate</w:t>
+      </w:r>
+      <w:proofErr w:type="spellEnd"/>
+      <w:r>
+        <w:rPr>
+          <w:lang w:val="en-US"/>
+        </w:rPr>
+        <w:t>(</w:t>
+      </w:r>
+      <w:proofErr w:type="gramEnd"/>
+      <w:r>
+        <w:rPr>
+          <w:lang w:val="en-US"/>
+        </w:rPr>
+        <w:t xml:space="preserve">): Tell React if Component should or should not re-render. If Component re-renders </w:t>
+      </w:r>
+      <w:proofErr w:type="spellStart"/>
+      <w:r>
+        <w:rPr>
+          <w:lang w:val="en-US"/>
+        </w:rPr>
+        <w:t>everytime</w:t>
+      </w:r>
+      <w:proofErr w:type="spellEnd"/>
+      <w:r>
+        <w:rPr>
+          <w:lang w:val="en-US"/>
+        </w:rPr>
+        <w:t>, it is a tax on the system.</w:t>
+      </w:r>
+    </w:p>
+    <w:p>
+      <w:pPr>
+        <w:rPr>
+          <w:lang w:val="en-US"/>
+        </w:rPr>
+      </w:pPr>
+      <w:proofErr w:type="spellStart"/>
+      <w:proofErr w:type="gramStart"/>
+      <w:r>
+        <w:rPr>
+          <w:lang w:val="en-US"/>
+        </w:rPr>
+        <w:t>componentDidUpdate</w:t>
+      </w:r>
+      <w:proofErr w:type="spellEnd"/>
+      <w:r>
+        <w:rPr>
+          <w:lang w:val="en-US"/>
+        </w:rPr>
+        <w:t>(</w:t>
+      </w:r>
+      <w:proofErr w:type="gramEnd"/>
+      <w:r>
+        <w:rPr>
+          <w:lang w:val="en-US"/>
+        </w:rPr>
+        <w:t xml:space="preserve">): Executed when a Component has been updated on the DOM. </w:t>
+      </w:r>
+    </w:p>
+    <w:p>
+      <w:pPr>
+        <w:rPr>
+          <w:lang w:val="en-US"/>
+        </w:rPr>
+      </w:pPr>
+    </w:p>
+    <w:p>
+      <w:pPr>
+        <w:rPr>
+          <w:lang w:val="en-US"/>
+        </w:rPr>
+      </w:pPr>
+      <w:proofErr w:type="spellStart"/>
+      <w:proofErr w:type="gramStart"/>
+      <w:r>
+        <w:rPr>
+          <w:lang w:val="en-US"/>
+        </w:rPr>
+        <w:t>componentWillUnmount</w:t>
+      </w:r>
+      <w:proofErr w:type="spellEnd"/>
+      <w:r>
+        <w:rPr>
+          <w:lang w:val="en-US"/>
+        </w:rPr>
+        <w:t>(</w:t>
+      </w:r>
+      <w:proofErr w:type="gramEnd"/>
+      <w:r>
+        <w:rPr>
+          <w:lang w:val="en-US"/>
+        </w:rPr>
+        <w:t>): Called right before component unmount from DOM.</w:t>
+      </w:r>
+    </w:p>
+    <w:p/>
+    <w:p>
+      <w:pPr>
+        <w:pStyle w:val="Heading2"/>
+      </w:pPr>
+      <w:r>
+        <w:t>REST API</w:t>
+      </w:r>
+    </w:p>
+    <w:p/>
+    <w:tbl>
+      <w:tblPr>
+        <w:tblStyle w:val="TableGrid"/>
+        <w:tblW w:w="0" w:type="auto"/>
+        <w:tblLook w:val="04A0" w:firstRow="1" w:lastRow="0" w:firstColumn="1" w:lastColumn="0" w:noHBand="0" w:noVBand="1"/>
+      </w:tblPr>
+      <w:tblGrid>
+        <w:gridCol w:w="4675"/>
+        <w:gridCol w:w="4675"/>
+      </w:tblGrid>
+      <w:tr>
+        <w:tc>
+          <w:tcPr>
+            <w:tcW w:w="4675" w:type="dxa"/>
+          </w:tcPr>
+          <w:p>
+            <w:pPr>
+              <w:jc w:val="center"/>
+              <w:rPr>
+                <w:b/>
+                <w:bCs/>
+              </w:rPr>
+            </w:pPr>
+            <w:r>
+              <w:rPr>
+                <w:b/>
+                <w:bCs/>
+              </w:rPr>
+              <w:t>SOAP</w:t>
+            </w:r>
+          </w:p>
+        </w:tc>
+        <w:tc>
+          <w:tcPr>
+            <w:tcW w:w="4675" w:type="dxa"/>
+          </w:tcPr>
+          <w:p>
+            <w:pPr>
+              <w:jc w:val="center"/>
+              <w:rPr>
+                <w:b/>
+                <w:bCs/>
+              </w:rPr>
+            </w:pPr>
+            <w:r>
+              <w:rPr>
+                <w:b/>
+                <w:bCs/>
+              </w:rPr>
+              <w:t>REST</w:t>
+            </w:r>
+          </w:p>
+        </w:tc>
+      </w:tr>
+      <w:tr>
+        <w:tc>
+          <w:tcPr>
+            <w:tcW w:w="4675" w:type="dxa"/>
+          </w:tcPr>
+          <w:p>
+            <w:pPr>
+              <w:jc w:val="center"/>
+            </w:pPr>
+            <w:r>
+              <w:t>XML format</w:t>
+            </w:r>
+          </w:p>
+        </w:tc>
+        <w:tc>
+          <w:tcPr>
+            <w:tcW w:w="4675" w:type="dxa"/>
+          </w:tcPr>
+          <w:p>
+            <w:pPr>
+              <w:jc w:val="center"/>
+            </w:pPr>
+            <w:r>
+              <w:t>XML or JSON format</w:t>
+            </w:r>
+          </w:p>
+        </w:tc>
+      </w:tr>
+      <w:tr>
+        <w:tc>
+          <w:tcPr>
+            <w:tcW w:w="4675" w:type="dxa"/>
+          </w:tcPr>
+          <w:p>
+            <w:pPr>
+              <w:jc w:val="center"/>
+            </w:pPr>
+            <w:r>
+              <w:t>Transfer with HTTP, SFTP, FTP, and more</w:t>
+            </w:r>
+          </w:p>
+        </w:tc>
+        <w:tc>
+          <w:tcPr>
+            <w:tcW w:w="4675" w:type="dxa"/>
+          </w:tcPr>
+          <w:p>
+            <w:pPr>
+              <w:jc w:val="center"/>
+            </w:pPr>
+            <w:r>
+              <w:t>Transfer with HTTP</w:t>
+            </w:r>
+          </w:p>
+        </w:tc>
+      </w:tr>
+      <w:tr>
+        <w:tc>
+          <w:tcPr>
+            <w:tcW w:w="4675" w:type="dxa"/>
+          </w:tcPr>
+          <w:p>
+            <w:pPr>
+              <w:jc w:val="center"/>
+            </w:pPr>
+            <w:r>
+              <w:t>Machine Readable</w:t>
+            </w:r>
+          </w:p>
+        </w:tc>
+        <w:tc>
+          <w:tcPr>
+            <w:tcW w:w="4675" w:type="dxa"/>
+          </w:tcPr>
+          <w:p>
+            <w:pPr>
+              <w:jc w:val="center"/>
+            </w:pPr>
+            <w:r>
+              <w:t>Human Readable</w:t>
+            </w:r>
+          </w:p>
+        </w:tc>
+      </w:tr>
+      <w:tr>
+        <w:tc>
+          <w:tcPr>
+            <w:tcW w:w="4675" w:type="dxa"/>
+          </w:tcPr>
+          <w:p>
+            <w:pPr>
+              <w:jc w:val="center"/>
+            </w:pPr>
+            <w:r>
+              <w:t>Harder to make calls with JavaScript</w:t>
+            </w:r>
+          </w:p>
+        </w:tc>
+        <w:tc>
+          <w:tcPr>
+            <w:tcW w:w="4675" w:type="dxa"/>
+          </w:tcPr>
+          <w:p>
+            <w:pPr>
+              <w:jc w:val="center"/>
+            </w:pPr>
+            <w:r>
+              <w:t>Easy to make calls with JavaScript</w:t>
+            </w:r>
+          </w:p>
+        </w:tc>
+      </w:tr>
+    </w:tbl>
+    <w:p/>
+    <w:p>
+      <w:r>
+        <w:t xml:space="preserve">REST API is </w:t>
+      </w:r>
+      <w:r>
+        <w:t xml:space="preserve">API that confirms to the rules of REST. REST is </w:t>
+      </w:r>
+      <w:r>
+        <w:t xml:space="preserve">stateless. </w:t>
+      </w:r>
+      <w:r>
+        <w:t xml:space="preserve">This means that the server/instances do NOT store any state about the client session on the server-side. Stateful means that the server stores states (such as login status state) of the user. The request from the client to server must contain all the information </w:t>
+      </w:r>
+      <w:r>
+        <w:t xml:space="preserve">(such as authorization token) </w:t>
+      </w:r>
+      <w:r>
+        <w:t xml:space="preserve">and cannot take advantage of any stored context on server.  </w:t>
+      </w:r>
+      <w:r>
+        <w:t>The server never relies on information from previous request.</w:t>
+      </w:r>
+    </w:p>
+    <w:p>
+      <w:r>
+        <w:t xml:space="preserve">Benefits of stateless is that scaling is easier: When a client makes a call, a load balancer directs the request to an available instance/server. It would be bad if every server needed to hold information about the state of the client. </w:t>
       </w:r>
     </w:p>
     <w:sectPr>
@@ -1306,6 +2573,219 @@
     </w:sectPr>
   </w:body>
 </w:document>
+</file>
+
+<file path=word/numbering.xml><?xml version="1.0" encoding="utf-8"?>
+<w:numbering xmlns:wpc="http://schemas.microsoft.com/office/word/2010/wordprocessingCanvas" xmlns:cx="http://schemas.microsoft.com/office/drawing/2014/chartex" xmlns:cx1="http://schemas.microsoft.com/office/drawing/2015/9/8/chartex" xmlns:cx2="http://schemas.microsoft.com/office/drawing/2015/10/21/chartex" xmlns:cx3="http://schemas.microsoft.com/office/drawing/2016/5/9/chartex" xmlns:cx4="http://schemas.microsoft.com/office/drawing/2016/5/10/chartex" xmlns:cx5="http://schemas.microsoft.com/office/drawing/2016/5/11/chartex" xmlns:cx6="http://schemas.microsoft.com/office/drawing/2016/5/12/chartex" xmlns:cx7="http://schemas.microsoft.com/office/drawing/2016/5/13/chartex" xmlns:cx8="http://schemas.microsoft.com/office/drawing/2016/5/14/chartex" xmlns:mc="http://schemas.openxmlformats.org/markup-compatibility/2006" xmlns:aink="http://schemas.microsoft.com/office/drawing/2016/ink" xmlns:am3d="http://schemas.microsoft.com/office/drawing/2017/model3d" xmlns:o="urn:schemas-microsoft-com:office:office" xmlns:r="http://schemas.openxmlformats.org/officeDocument/2006/relationships" xmlns:m="http://schemas.openxmlformats.org/officeDocument/2006/math" xmlns:v="urn:schemas-microsoft-com:vml" xmlns:wp14="http://schemas.microsoft.com/office/word/2010/wordprocessingDrawing" xmlns:wp="http://schemas.openxmlformats.org/drawingml/2006/wordprocessingDrawing" xmlns:w10="urn:schemas-microsoft-com:office:word" xmlns:w="http://schemas.openxmlformats.org/wordprocessingml/2006/main" xmlns:w14="http://schemas.microsoft.com/office/word/2010/wordml" xmlns:w15="http://schemas.microsoft.com/office/word/2012/wordml" xmlns:w16cex="http://schemas.microsoft.com/office/word/2018/wordml/cex" xmlns:w16cid="http://schemas.microsoft.com/office/word/2016/wordml/cid" xmlns:w16="http://schemas.microsoft.com/office/word/2018/wordml" xmlns:w16sdtdh="http://schemas.microsoft.com/office/word/2020/wordml/sdtdatahash" xmlns:w16se="http://schemas.microsoft.com/office/word/2015/wordml/symex" xmlns:wpg="http://schemas.microsoft.com/office/word/2010/wordprocessingGroup" xmlns:wpi="http://schemas.microsoft.com/office/word/2010/wordprocessingInk" xmlns:wne="http://schemas.microsoft.com/office/word/2006/wordml" xmlns:wps="http://schemas.microsoft.com/office/word/2010/wordprocessingShape" mc:Ignorable="w14 w15 w16se w16cid w16 w16cex w16sdtdh wp14">
+  <w:abstractNum w:abstractNumId="0" w15:restartNumberingAfterBreak="0">
+    <w:nsid w:val="11C435DD"/>
+    <w:multiLevelType w:val="hybridMultilevel"/>
+    <w:tmpl w:val="ECB45D18"/>
+    <w:lvl w:ilvl="0" w:tplc="1009000F">
+      <w:start w:val="1"/>
+      <w:numFmt w:val="decimal"/>
+      <w:lvlText w:val="%1."/>
+      <w:lvlJc w:val="left"/>
+      <w:pPr>
+        <w:ind w:left="720" w:hanging="360"/>
+      </w:pPr>
+    </w:lvl>
+    <w:lvl w:ilvl="1" w:tplc="10090019">
+      <w:start w:val="1"/>
+      <w:numFmt w:val="lowerLetter"/>
+      <w:lvlText w:val="%2."/>
+      <w:lvlJc w:val="left"/>
+      <w:pPr>
+        <w:ind w:left="1440" w:hanging="360"/>
+      </w:pPr>
+    </w:lvl>
+    <w:lvl w:ilvl="2" w:tplc="1009001B">
+      <w:start w:val="1"/>
+      <w:numFmt w:val="lowerRoman"/>
+      <w:lvlText w:val="%3."/>
+      <w:lvlJc w:val="right"/>
+      <w:pPr>
+        <w:ind w:left="2160" w:hanging="180"/>
+      </w:pPr>
+    </w:lvl>
+    <w:lvl w:ilvl="3" w:tplc="1009000F">
+      <w:start w:val="1"/>
+      <w:numFmt w:val="decimal"/>
+      <w:lvlText w:val="%4."/>
+      <w:lvlJc w:val="left"/>
+      <w:pPr>
+        <w:ind w:left="2880" w:hanging="360"/>
+      </w:pPr>
+    </w:lvl>
+    <w:lvl w:ilvl="4" w:tplc="10090019">
+      <w:start w:val="1"/>
+      <w:numFmt w:val="lowerLetter"/>
+      <w:lvlText w:val="%5."/>
+      <w:lvlJc w:val="left"/>
+      <w:pPr>
+        <w:ind w:left="3600" w:hanging="360"/>
+      </w:pPr>
+    </w:lvl>
+    <w:lvl w:ilvl="5" w:tplc="1009001B">
+      <w:start w:val="1"/>
+      <w:numFmt w:val="lowerRoman"/>
+      <w:lvlText w:val="%6."/>
+      <w:lvlJc w:val="right"/>
+      <w:pPr>
+        <w:ind w:left="4320" w:hanging="180"/>
+      </w:pPr>
+    </w:lvl>
+    <w:lvl w:ilvl="6" w:tplc="1009000F">
+      <w:start w:val="1"/>
+      <w:numFmt w:val="decimal"/>
+      <w:lvlText w:val="%7."/>
+      <w:lvlJc w:val="left"/>
+      <w:pPr>
+        <w:ind w:left="5040" w:hanging="360"/>
+      </w:pPr>
+    </w:lvl>
+    <w:lvl w:ilvl="7" w:tplc="10090019">
+      <w:start w:val="1"/>
+      <w:numFmt w:val="lowerLetter"/>
+      <w:lvlText w:val="%8."/>
+      <w:lvlJc w:val="left"/>
+      <w:pPr>
+        <w:ind w:left="5760" w:hanging="360"/>
+      </w:pPr>
+    </w:lvl>
+    <w:lvl w:ilvl="8" w:tplc="1009001B">
+      <w:start w:val="1"/>
+      <w:numFmt w:val="lowerRoman"/>
+      <w:lvlText w:val="%9."/>
+      <w:lvlJc w:val="right"/>
+      <w:pPr>
+        <w:ind w:left="6480" w:hanging="180"/>
+      </w:pPr>
+    </w:lvl>
+  </w:abstractNum>
+  <w:abstractNum w:abstractNumId="1" w15:restartNumberingAfterBreak="0">
+    <w:nsid w:val="5B7C6861"/>
+    <w:multiLevelType w:val="hybridMultilevel"/>
+    <w:tmpl w:val="49C223E2"/>
+    <w:lvl w:ilvl="0" w:tplc="1009000F">
+      <w:start w:val="1"/>
+      <w:numFmt w:val="decimal"/>
+      <w:lvlText w:val="%1."/>
+      <w:lvlJc w:val="left"/>
+      <w:pPr>
+        <w:ind w:left="720" w:hanging="360"/>
+      </w:pPr>
+      <w:rPr>
+        <w:rFonts w:hint="default"/>
+      </w:rPr>
+    </w:lvl>
+    <w:lvl w:ilvl="1" w:tplc="10090019" w:tentative="1">
+      <w:start w:val="1"/>
+      <w:numFmt w:val="lowerLetter"/>
+      <w:lvlText w:val="%2."/>
+      <w:lvlJc w:val="left"/>
+      <w:pPr>
+        <w:ind w:left="1440" w:hanging="360"/>
+      </w:pPr>
+    </w:lvl>
+    <w:lvl w:ilvl="2" w:tplc="1009001B" w:tentative="1">
+      <w:start w:val="1"/>
+      <w:numFmt w:val="lowerRoman"/>
+      <w:lvlText w:val="%3."/>
+      <w:lvlJc w:val="right"/>
+      <w:pPr>
+        <w:ind w:left="2160" w:hanging="180"/>
+      </w:pPr>
+    </w:lvl>
+    <w:lvl w:ilvl="3" w:tplc="1009000F" w:tentative="1">
+      <w:start w:val="1"/>
+      <w:numFmt w:val="decimal"/>
+      <w:lvlText w:val="%4."/>
+      <w:lvlJc w:val="left"/>
+      <w:pPr>
+        <w:ind w:left="2880" w:hanging="360"/>
+      </w:pPr>
+    </w:lvl>
+    <w:lvl w:ilvl="4" w:tplc="10090019" w:tentative="1">
+      <w:start w:val="1"/>
+      <w:numFmt w:val="lowerLetter"/>
+      <w:lvlText w:val="%5."/>
+      <w:lvlJc w:val="left"/>
+      <w:pPr>
+        <w:ind w:left="3600" w:hanging="360"/>
+      </w:pPr>
+    </w:lvl>
+    <w:lvl w:ilvl="5" w:tplc="1009001B" w:tentative="1">
+      <w:start w:val="1"/>
+      <w:numFmt w:val="lowerRoman"/>
+      <w:lvlText w:val="%6."/>
+      <w:lvlJc w:val="right"/>
+      <w:pPr>
+        <w:ind w:left="4320" w:hanging="180"/>
+      </w:pPr>
+    </w:lvl>
+    <w:lvl w:ilvl="6" w:tplc="1009000F" w:tentative="1">
+      <w:start w:val="1"/>
+      <w:numFmt w:val="decimal"/>
+      <w:lvlText w:val="%7."/>
+      <w:lvlJc w:val="left"/>
+      <w:pPr>
+        <w:ind w:left="5040" w:hanging="360"/>
+      </w:pPr>
+    </w:lvl>
+    <w:lvl w:ilvl="7" w:tplc="10090019" w:tentative="1">
+      <w:start w:val="1"/>
+      <w:numFmt w:val="lowerLetter"/>
+      <w:lvlText w:val="%8."/>
+      <w:lvlJc w:val="left"/>
+      <w:pPr>
+        <w:ind w:left="5760" w:hanging="360"/>
+      </w:pPr>
+    </w:lvl>
+    <w:lvl w:ilvl="8" w:tplc="1009001B" w:tentative="1">
+      <w:start w:val="1"/>
+      <w:numFmt w:val="lowerRoman"/>
+      <w:lvlText w:val="%9."/>
+      <w:lvlJc w:val="right"/>
+      <w:pPr>
+        <w:ind w:left="6480" w:hanging="180"/>
+      </w:pPr>
+    </w:lvl>
+  </w:abstractNum>
+  <w:num w:numId="1">
+    <w:abstractNumId w:val="0"/>
+    <w:lvlOverride w:ilvl="0">
+      <w:startOverride w:val="1"/>
+    </w:lvlOverride>
+    <w:lvlOverride w:ilvl="1">
+      <w:startOverride w:val="1"/>
+    </w:lvlOverride>
+    <w:lvlOverride w:ilvl="2">
+      <w:startOverride w:val="1"/>
+    </w:lvlOverride>
+    <w:lvlOverride w:ilvl="3">
+      <w:startOverride w:val="1"/>
+    </w:lvlOverride>
+    <w:lvlOverride w:ilvl="4">
+      <w:startOverride w:val="1"/>
+    </w:lvlOverride>
+    <w:lvlOverride w:ilvl="5">
+      <w:startOverride w:val="1"/>
+    </w:lvlOverride>
+    <w:lvlOverride w:ilvl="6">
+      <w:startOverride w:val="1"/>
+    </w:lvlOverride>
+    <w:lvlOverride w:ilvl="7">
+      <w:startOverride w:val="1"/>
+    </w:lvlOverride>
+    <w:lvlOverride w:ilvl="8">
+      <w:startOverride w:val="1"/>
+    </w:lvlOverride>
+  </w:num>
+  <w:num w:numId="2">
+    <w:abstractNumId w:val="1"/>
+  </w:num>
+</w:numbering>
 </file>
 
 <file path=word/styles.xml><?xml version="1.0" encoding="utf-8"?>
@@ -1728,6 +3208,28 @@
       <w:szCs w:val="32"/>
     </w:rPr>
   </w:style>
+  <w:style w:type="paragraph" w:styleId="Heading2">
+    <w:name w:val="heading 2"/>
+    <w:basedOn w:val="Normal"/>
+    <w:next w:val="Normal"/>
+    <w:link w:val="Heading2Char"/>
+    <w:uiPriority w:val="9"/>
+    <w:unhideWhenUsed/>
+    <w:qFormat/>
+    <w:rsid w:val="0083654D"/>
+    <w:pPr>
+      <w:keepNext/>
+      <w:keepLines/>
+      <w:spacing w:before="40" w:after="0"/>
+      <w:outlineLvl w:val="1"/>
+    </w:pPr>
+    <w:rPr>
+      <w:rFonts w:asciiTheme="majorHAnsi" w:eastAsiaTheme="majorEastAsia" w:hAnsiTheme="majorHAnsi" w:cstheme="majorBidi"/>
+      <w:color w:val="2F5496" w:themeColor="accent1" w:themeShade="BF"/>
+      <w:sz w:val="26"/>
+      <w:szCs w:val="26"/>
+    </w:rPr>
+  </w:style>
   <w:style w:type="character" w:default="1" w:styleId="DefaultParagraphFont">
     <w:name w:val="Default Paragraph Font"/>
     <w:uiPriority w:val="1"/>
@@ -1792,6 +3294,62 @@
       <w:i/>
       <w:iCs/>
     </w:rPr>
+  </w:style>
+  <w:style w:type="character" w:styleId="Hyperlink">
+    <w:name w:val="Hyperlink"/>
+    <w:basedOn w:val="DefaultParagraphFont"/>
+    <w:uiPriority w:val="99"/>
+    <w:semiHidden/>
+    <w:unhideWhenUsed/>
+    <w:rsid w:val="00D84708"/>
+    <w:rPr>
+      <w:color w:val="0563C1" w:themeColor="hyperlink"/>
+      <w:u w:val="single"/>
+    </w:rPr>
+  </w:style>
+  <w:style w:type="paragraph" w:styleId="ListParagraph">
+    <w:name w:val="List Paragraph"/>
+    <w:basedOn w:val="Normal"/>
+    <w:uiPriority w:val="34"/>
+    <w:qFormat/>
+    <w:rsid w:val="00D84708"/>
+    <w:pPr>
+      <w:spacing w:line="256" w:lineRule="auto"/>
+      <w:ind w:left="720"/>
+      <w:contextualSpacing/>
+    </w:pPr>
+  </w:style>
+  <w:style w:type="character" w:customStyle="1" w:styleId="Heading2Char">
+    <w:name w:val="Heading 2 Char"/>
+    <w:basedOn w:val="DefaultParagraphFont"/>
+    <w:link w:val="Heading2"/>
+    <w:uiPriority w:val="9"/>
+    <w:rsid w:val="0083654D"/>
+    <w:rPr>
+      <w:rFonts w:asciiTheme="majorHAnsi" w:eastAsiaTheme="majorEastAsia" w:hAnsiTheme="majorHAnsi" w:cstheme="majorBidi"/>
+      <w:color w:val="2F5496" w:themeColor="accent1" w:themeShade="BF"/>
+      <w:sz w:val="26"/>
+      <w:szCs w:val="26"/>
+    </w:rPr>
+  </w:style>
+  <w:style w:type="table" w:styleId="TableGrid">
+    <w:name w:val="Table Grid"/>
+    <w:basedOn w:val="TableNormal"/>
+    <w:uiPriority w:val="39"/>
+    <w:rsid w:val="0083654D"/>
+    <w:pPr>
+      <w:spacing w:after="0" w:line="240" w:lineRule="auto"/>
+    </w:pPr>
+    <w:tblPr>
+      <w:tblBorders>
+        <w:top w:val="single" w:sz="4" w:space="0" w:color="auto"/>
+        <w:left w:val="single" w:sz="4" w:space="0" w:color="auto"/>
+        <w:bottom w:val="single" w:sz="4" w:space="0" w:color="auto"/>
+        <w:right w:val="single" w:sz="4" w:space="0" w:color="auto"/>
+        <w:insideH w:val="single" w:sz="4" w:space="0" w:color="auto"/>
+        <w:insideV w:val="single" w:sz="4" w:space="0" w:color="auto"/>
+      </w:tblBorders>
+    </w:tblPr>
   </w:style>
 </w:styles>
 </file>

</xml_diff>

<commit_message>
add notes on JS
</commit_message>
<xml_diff>
--- a/Javascript Fundamentals/Cheat Sheet on JS.docx
+++ b/Javascript Fundamentals/Cheat Sheet on JS.docx
@@ -22,15 +22,7 @@
         <w:t xml:space="preserve"> means that types are enforced </w:t>
       </w:r>
       <w:r>
-        <w:t>and then compiled to .</w:t>
-      </w:r>
-      <w:proofErr w:type="spellStart"/>
-      <w:r>
-        <w:t>js</w:t>
-      </w:r>
-      <w:proofErr w:type="spellEnd"/>
-      <w:r>
-        <w:t xml:space="preserve"> </w:t>
+        <w:t xml:space="preserve">and then compiled to .js </w:t>
       </w:r>
       <w:r>
         <w:t>as in Typescript</w:t>
@@ -82,13 +74,8 @@
         <w:t xml:space="preserve"> </w:t>
       </w:r>
       <w:r>
-        <w:t xml:space="preserve">like in </w:t>
-      </w:r>
-      <w:proofErr w:type="spellStart"/>
-      <w:r>
-        <w:t>Javascript</w:t>
-      </w:r>
-      <w:proofErr w:type="spellEnd"/>
+        <w:t>like in Javascript</w:t>
+      </w:r>
       <w:r>
         <w:t xml:space="preserve">. Types are still enforced…it’s just the that compiler decides what it is. </w:t>
       </w:r>
@@ -145,15 +132,7 @@
         <w:t>Primitive data</w:t>
       </w:r>
       <w:r>
-        <w:t xml:space="preserve"> types in JS: Strings, Number, Boolean, Undefined, </w:t>
-      </w:r>
-      <w:proofErr w:type="spellStart"/>
-      <w:r>
-        <w:t>bigint</w:t>
-      </w:r>
-      <w:proofErr w:type="spellEnd"/>
-      <w:r>
-        <w:t>, symbol</w:t>
+        <w:t xml:space="preserve"> types in JS: Strings, Number, Boolean, Undefined, bigint, symbol</w:t>
       </w:r>
     </w:p>
     <w:p>
@@ -180,20 +159,7 @@
     </w:p>
     <w:p>
       <w:r>
-        <w:t>Interestingly, primitives have NO methods. ‘</w:t>
-      </w:r>
-      <w:proofErr w:type="spellStart"/>
-      <w:r>
-        <w:t>abc</w:t>
-      </w:r>
-      <w:proofErr w:type="spellEnd"/>
-      <w:proofErr w:type="gramStart"/>
-      <w:r>
-        <w:t>’.length</w:t>
-      </w:r>
-      <w:proofErr w:type="gramEnd"/>
-      <w:r>
-        <w:t xml:space="preserve"> may APPEAR to have a method but in reality when .l</w:t>
+        <w:t>Interestingly, primitives have NO methods. ‘abc’.length may APPEAR to have a method but in reality when .l</w:t>
       </w:r>
       <w:r>
         <w:t>e</w:t>
@@ -213,15 +179,7 @@
     </w:p>
     <w:p>
       <w:r>
-        <w:t xml:space="preserve">Double equals (==) only </w:t>
-      </w:r>
-      <w:proofErr w:type="gramStart"/>
-      <w:r>
-        <w:t>compares</w:t>
-      </w:r>
-      <w:proofErr w:type="gramEnd"/>
-      <w:r>
-        <w:t xml:space="preserve"> values</w:t>
+        <w:t>Double equals (==) only compares values</w:t>
       </w:r>
       <w:r>
         <w:t>.</w:t>
@@ -232,181 +190,736 @@
         <w:t>Triple equals (===) compares both values and data types.</w:t>
       </w:r>
       <w:r>
+        <w:t xml:space="preserve"> More strict.</w:t>
+      </w:r>
+      <w:r>
+        <w:t xml:space="preserve"> For non primitives, triple equals compare whether the two things are at the same location in memory. </w:t>
+      </w:r>
+    </w:p>
+    <w:p/>
+    <w:p>
+      <w:pPr>
+        <w:pStyle w:val="Heading1"/>
+      </w:pPr>
+      <w:r>
+        <w:t>Hoisting</w:t>
+      </w:r>
+    </w:p>
+    <w:p>
+      <w:r>
+        <w:t>Where all variables and function declarations</w:t>
+      </w:r>
+      <w:r>
+        <w:t xml:space="preserve"> (but not assignment</w:t>
+      </w:r>
+      <w:r>
+        <w:t>/initialization</w:t>
+      </w:r>
+      <w:r>
+        <w:t xml:space="preserve">!!!) </w:t>
+      </w:r>
+      <w:r>
+        <w:t>move to the top</w:t>
+      </w:r>
+      <w:r>
+        <w:t>.</w:t>
+      </w:r>
+    </w:p>
+    <w:p/>
+    <w:p>
+      <w:pPr>
+        <w:pStyle w:val="Heading1"/>
+      </w:pPr>
+      <w:r>
+        <w:t>Event Delegation</w:t>
+      </w:r>
+    </w:p>
+    <w:p>
+      <w:r>
+        <w:t>Instead of adding addEventListener to every element, just add it once to the parent element and use an if/match statement. This is better for performance.</w:t>
+      </w:r>
+    </w:p>
+    <w:p>
+      <w:r>
+        <w:lastRenderedPageBreak/>
+        <w:t xml:space="preserve">If you don’t specify for an addEventListener to “capture”, it will only bubble. </w:t>
+      </w:r>
+      <w:r>
+        <w:t>Capture happens before bubble.</w:t>
+      </w:r>
+      <w:r>
+        <w:t xml:space="preserve"> Capture happens from the most outer element down to the lowest element.</w:t>
+      </w:r>
+    </w:p>
+    <w:p>
+      <w:r>
+        <w:t xml:space="preserve">You can stop propagation of capture/bubbling by </w:t>
+      </w:r>
+      <w:r>
+        <w:t>using e.stopPropagation()</w:t>
+      </w:r>
+      <w:r>
+        <w:t>;</w:t>
+      </w:r>
+    </w:p>
+    <w:p>
+      <w:pPr>
+        <w:pStyle w:val="Heading1"/>
+      </w:pPr>
+      <w:r>
+        <w:t>Scoping for var, let, const</w:t>
+      </w:r>
+    </w:p>
+    <w:p>
+      <w:r>
+        <w:t>For</w:t>
+      </w:r>
+      <w:r>
+        <w:t xml:space="preserve"> strict mode: var, let, const are locally scoped when in a block:</w:t>
+      </w:r>
+    </w:p>
+    <w:p>
+      <w:r>
+        <w:t>Let x = 10;</w:t>
+      </w:r>
+    </w:p>
+    <w:p>
+      <w:r>
+        <w:t>{</w:t>
+      </w:r>
+    </w:p>
+    <w:p>
+      <w:pPr>
+        <w:ind w:firstLine="720"/>
+      </w:pPr>
+      <w:r>
+        <w:t>X = 5;</w:t>
+      </w:r>
+    </w:p>
+    <w:p>
+      <w:r>
+        <w:t>}</w:t>
+      </w:r>
+    </w:p>
+    <w:p>
+      <w:r>
+        <w:t>Console.log(x); // Will print 10</w:t>
+      </w:r>
+    </w:p>
+    <w:p/>
+    <w:p>
+      <w:pPr>
+        <w:pStyle w:val="Heading1"/>
+      </w:pPr>
+      <w:r>
+        <w:t>Prototypical Inheritance</w:t>
+      </w:r>
+    </w:p>
+    <w:p>
+      <w:r>
+        <w:t xml:space="preserve">When we read a property from an object and it’s missing, Javascript automatically takes it from the prototype.  That is prototypical inheritance. </w:t>
+      </w:r>
+    </w:p>
+    <w:p>
+      <w:pPr>
+        <w:spacing w:after="0" w:line="240" w:lineRule="auto"/>
+        <w:rPr>
+          <w:rFonts w:ascii="Consolas" w:eastAsia="Times New Roman" w:hAnsi="Consolas" w:cs="Times New Roman"/>
+          <w:color w:val="333333"/>
+          <w:sz w:val="23"/>
+          <w:szCs w:val="23"/>
+          <w:shd w:val="clear" w:color="auto" w:fill="F5F2F0"/>
+          <w:lang w:eastAsia="en-CA"/>
+        </w:rPr>
+      </w:pPr>
+      <w:r>
+        <w:rPr>
+          <w:rFonts w:ascii="Consolas" w:eastAsia="Times New Roman" w:hAnsi="Consolas" w:cs="Times New Roman"/>
+          <w:color w:val="0077AA"/>
+          <w:sz w:val="23"/>
+          <w:szCs w:val="23"/>
+          <w:shd w:val="clear" w:color="auto" w:fill="F5F2F0"/>
+          <w:lang w:eastAsia="en-CA"/>
+        </w:rPr>
+        <w:t>let</w:t>
+      </w:r>
+      <w:r>
+        <w:rPr>
+          <w:rFonts w:ascii="Consolas" w:eastAsia="Times New Roman" w:hAnsi="Consolas" w:cs="Times New Roman"/>
+          <w:color w:val="333333"/>
+          <w:sz w:val="23"/>
+          <w:szCs w:val="23"/>
+          <w:shd w:val="clear" w:color="auto" w:fill="F5F2F0"/>
+          <w:lang w:eastAsia="en-CA"/>
+        </w:rPr>
+        <w:t xml:space="preserve"> animal </w:t>
+      </w:r>
+      <w:r>
+        <w:rPr>
+          <w:rFonts w:ascii="Consolas" w:eastAsia="Times New Roman" w:hAnsi="Consolas" w:cs="Times New Roman"/>
+          <w:color w:val="A67F59"/>
+          <w:sz w:val="23"/>
+          <w:szCs w:val="23"/>
+          <w:shd w:val="clear" w:color="auto" w:fill="F5F2F0"/>
+          <w:lang w:eastAsia="en-CA"/>
+        </w:rPr>
+        <w:t>=</w:t>
+      </w:r>
+      <w:r>
+        <w:rPr>
+          <w:rFonts w:ascii="Consolas" w:eastAsia="Times New Roman" w:hAnsi="Consolas" w:cs="Times New Roman"/>
+          <w:color w:val="333333"/>
+          <w:sz w:val="23"/>
+          <w:szCs w:val="23"/>
+          <w:shd w:val="clear" w:color="auto" w:fill="F5F2F0"/>
+          <w:lang w:eastAsia="en-CA"/>
+        </w:rPr>
         <w:t xml:space="preserve"> </w:t>
       </w:r>
-      <w:proofErr w:type="gramStart"/>
-      <w:r>
-        <w:t>More strict</w:t>
-      </w:r>
-      <w:proofErr w:type="gramEnd"/>
-      <w:r>
+      <w:r>
+        <w:rPr>
+          <w:rFonts w:ascii="Consolas" w:eastAsia="Times New Roman" w:hAnsi="Consolas" w:cs="Times New Roman"/>
+          <w:color w:val="999999"/>
+          <w:sz w:val="23"/>
+          <w:szCs w:val="23"/>
+          <w:shd w:val="clear" w:color="auto" w:fill="F5F2F0"/>
+          <w:lang w:eastAsia="en-CA"/>
+        </w:rPr>
+        <w:t>{</w:t>
+      </w:r>
+    </w:p>
+    <w:p>
+      <w:pPr>
+        <w:spacing w:after="0" w:line="240" w:lineRule="auto"/>
+        <w:rPr>
+          <w:rFonts w:ascii="Consolas" w:eastAsia="Times New Roman" w:hAnsi="Consolas" w:cs="Times New Roman"/>
+          <w:color w:val="990055"/>
+          <w:sz w:val="23"/>
+          <w:szCs w:val="23"/>
+          <w:shd w:val="clear" w:color="auto" w:fill="F5F2F0"/>
+          <w:lang w:eastAsia="en-CA"/>
+        </w:rPr>
+      </w:pPr>
+      <w:r>
+        <w:rPr>
+          <w:rFonts w:ascii="Consolas" w:eastAsia="Times New Roman" w:hAnsi="Consolas" w:cs="Times New Roman"/>
+          <w:color w:val="333333"/>
+          <w:sz w:val="23"/>
+          <w:szCs w:val="23"/>
+          <w:shd w:val="clear" w:color="auto" w:fill="F5F2F0"/>
+          <w:lang w:eastAsia="en-CA"/>
+        </w:rPr>
+        <w:t xml:space="preserve">  eats</w:t>
+      </w:r>
+      <w:r>
+        <w:rPr>
+          <w:rFonts w:ascii="Consolas" w:eastAsia="Times New Roman" w:hAnsi="Consolas" w:cs="Times New Roman"/>
+          <w:color w:val="A67F59"/>
+          <w:sz w:val="23"/>
+          <w:szCs w:val="23"/>
+          <w:shd w:val="clear" w:color="auto" w:fill="F5F2F0"/>
+          <w:lang w:eastAsia="en-CA"/>
+        </w:rPr>
+        <w:t>:</w:t>
+      </w:r>
+      <w:r>
+        <w:rPr>
+          <w:rFonts w:ascii="Consolas" w:eastAsia="Times New Roman" w:hAnsi="Consolas" w:cs="Times New Roman"/>
+          <w:color w:val="333333"/>
+          <w:sz w:val="23"/>
+          <w:szCs w:val="23"/>
+          <w:shd w:val="clear" w:color="auto" w:fill="F5F2F0"/>
+          <w:lang w:eastAsia="en-CA"/>
+        </w:rPr>
+        <w:t xml:space="preserve"> </w:t>
+      </w:r>
+      <w:r>
+        <w:rPr>
+          <w:rFonts w:ascii="Consolas" w:eastAsia="Times New Roman" w:hAnsi="Consolas" w:cs="Times New Roman"/>
+          <w:color w:val="990055"/>
+          <w:sz w:val="23"/>
+          <w:szCs w:val="23"/>
+          <w:shd w:val="clear" w:color="auto" w:fill="F5F2F0"/>
+          <w:lang w:eastAsia="en-CA"/>
+        </w:rPr>
+        <w:t>true</w:t>
+      </w:r>
+    </w:p>
+    <w:p>
+      <w:pPr>
+        <w:spacing w:after="0" w:line="240" w:lineRule="auto"/>
+        <w:rPr>
+          <w:rFonts w:ascii="Consolas" w:eastAsia="Times New Roman" w:hAnsi="Consolas" w:cs="Times New Roman"/>
+          <w:color w:val="333333"/>
+          <w:sz w:val="23"/>
+          <w:szCs w:val="23"/>
+          <w:shd w:val="clear" w:color="auto" w:fill="F5F2F0"/>
+          <w:lang w:eastAsia="en-CA"/>
+        </w:rPr>
+      </w:pPr>
+      <w:r>
+        <w:rPr>
+          <w:rFonts w:ascii="Consolas" w:eastAsia="Times New Roman" w:hAnsi="Consolas" w:cs="Times New Roman"/>
+          <w:color w:val="333333"/>
+          <w:sz w:val="23"/>
+          <w:szCs w:val="23"/>
+          <w:shd w:val="clear" w:color="auto" w:fill="F5F2F0"/>
+          <w:lang w:eastAsia="en-CA"/>
+        </w:rPr>
+        <w:t xml:space="preserve">  </w:t>
+      </w:r>
+      <w:r>
+        <w:rPr>
+          <w:rFonts w:ascii="Consolas" w:eastAsia="Times New Roman" w:hAnsi="Consolas" w:cs="Times New Roman"/>
+          <w:color w:val="333333"/>
+          <w:sz w:val="23"/>
+          <w:szCs w:val="23"/>
+          <w:shd w:val="clear" w:color="auto" w:fill="F5F2F0"/>
+          <w:lang w:eastAsia="en-CA"/>
+        </w:rPr>
+        <w:t>walk() {</w:t>
+      </w:r>
+    </w:p>
+    <w:p>
+      <w:pPr>
+        <w:spacing w:after="0" w:line="240" w:lineRule="auto"/>
+        <w:rPr>
+          <w:rFonts w:ascii="Consolas" w:eastAsia="Times New Roman" w:hAnsi="Consolas" w:cs="Times New Roman"/>
+          <w:color w:val="333333"/>
+          <w:sz w:val="23"/>
+          <w:szCs w:val="23"/>
+          <w:shd w:val="clear" w:color="auto" w:fill="F5F2F0"/>
+          <w:lang w:eastAsia="en-CA"/>
+        </w:rPr>
+      </w:pPr>
+      <w:r>
+        <w:rPr>
+          <w:rFonts w:ascii="Consolas" w:eastAsia="Times New Roman" w:hAnsi="Consolas" w:cs="Times New Roman"/>
+          <w:color w:val="333333"/>
+          <w:sz w:val="23"/>
+          <w:szCs w:val="23"/>
+          <w:shd w:val="clear" w:color="auto" w:fill="F5F2F0"/>
+          <w:lang w:eastAsia="en-CA"/>
+        </w:rPr>
+        <w:tab/>
+        <w:t>alert(“Animal is walking”);</w:t>
+      </w:r>
+    </w:p>
+    <w:p>
+      <w:pPr>
+        <w:spacing w:after="0" w:line="240" w:lineRule="auto"/>
+        <w:rPr>
+          <w:rFonts w:ascii="Consolas" w:eastAsia="Times New Roman" w:hAnsi="Consolas" w:cs="Times New Roman"/>
+          <w:color w:val="333333"/>
+          <w:sz w:val="23"/>
+          <w:szCs w:val="23"/>
+          <w:shd w:val="clear" w:color="auto" w:fill="F5F2F0"/>
+          <w:lang w:eastAsia="en-CA"/>
+        </w:rPr>
+      </w:pPr>
+      <w:r>
+        <w:rPr>
+          <w:rFonts w:ascii="Consolas" w:eastAsia="Times New Roman" w:hAnsi="Consolas" w:cs="Times New Roman"/>
+          <w:color w:val="333333"/>
+          <w:sz w:val="23"/>
+          <w:szCs w:val="23"/>
+          <w:shd w:val="clear" w:color="auto" w:fill="F5F2F0"/>
+          <w:lang w:eastAsia="en-CA"/>
+        </w:rPr>
+        <w:t xml:space="preserve">  }</w:t>
+      </w:r>
+    </w:p>
+    <w:p>
+      <w:pPr>
+        <w:spacing w:after="0" w:line="240" w:lineRule="auto"/>
+        <w:rPr>
+          <w:rFonts w:ascii="Consolas" w:eastAsia="Times New Roman" w:hAnsi="Consolas" w:cs="Times New Roman"/>
+          <w:color w:val="333333"/>
+          <w:sz w:val="23"/>
+          <w:szCs w:val="23"/>
+          <w:shd w:val="clear" w:color="auto" w:fill="F5F2F0"/>
+          <w:lang w:eastAsia="en-CA"/>
+        </w:rPr>
+      </w:pPr>
+      <w:r>
+        <w:rPr>
+          <w:rFonts w:ascii="Consolas" w:eastAsia="Times New Roman" w:hAnsi="Consolas" w:cs="Times New Roman"/>
+          <w:color w:val="999999"/>
+          <w:sz w:val="23"/>
+          <w:szCs w:val="23"/>
+          <w:shd w:val="clear" w:color="auto" w:fill="F5F2F0"/>
+          <w:lang w:eastAsia="en-CA"/>
+        </w:rPr>
+        <w:t>};</w:t>
+      </w:r>
+    </w:p>
+    <w:p>
+      <w:pPr>
+        <w:spacing w:after="0" w:line="240" w:lineRule="auto"/>
+        <w:rPr>
+          <w:rFonts w:ascii="Consolas" w:eastAsia="Times New Roman" w:hAnsi="Consolas" w:cs="Times New Roman"/>
+          <w:color w:val="333333"/>
+          <w:sz w:val="23"/>
+          <w:szCs w:val="23"/>
+          <w:shd w:val="clear" w:color="auto" w:fill="F5F2F0"/>
+          <w:lang w:eastAsia="en-CA"/>
+        </w:rPr>
+      </w:pPr>
+      <w:r>
+        <w:rPr>
+          <w:rFonts w:ascii="Consolas" w:eastAsia="Times New Roman" w:hAnsi="Consolas" w:cs="Times New Roman"/>
+          <w:color w:val="0077AA"/>
+          <w:sz w:val="23"/>
+          <w:szCs w:val="23"/>
+          <w:shd w:val="clear" w:color="auto" w:fill="F5F2F0"/>
+          <w:lang w:eastAsia="en-CA"/>
+        </w:rPr>
+        <w:t>let</w:t>
+      </w:r>
+      <w:r>
+        <w:rPr>
+          <w:rFonts w:ascii="Consolas" w:eastAsia="Times New Roman" w:hAnsi="Consolas" w:cs="Times New Roman"/>
+          <w:color w:val="333333"/>
+          <w:sz w:val="23"/>
+          <w:szCs w:val="23"/>
+          <w:shd w:val="clear" w:color="auto" w:fill="F5F2F0"/>
+          <w:lang w:eastAsia="en-CA"/>
+        </w:rPr>
+        <w:t xml:space="preserve"> rabbit </w:t>
+      </w:r>
+      <w:r>
+        <w:rPr>
+          <w:rFonts w:ascii="Consolas" w:eastAsia="Times New Roman" w:hAnsi="Consolas" w:cs="Times New Roman"/>
+          <w:color w:val="A67F59"/>
+          <w:sz w:val="23"/>
+          <w:szCs w:val="23"/>
+          <w:shd w:val="clear" w:color="auto" w:fill="F5F2F0"/>
+          <w:lang w:eastAsia="en-CA"/>
+        </w:rPr>
+        <w:t>=</w:t>
+      </w:r>
+      <w:r>
+        <w:rPr>
+          <w:rFonts w:ascii="Consolas" w:eastAsia="Times New Roman" w:hAnsi="Consolas" w:cs="Times New Roman"/>
+          <w:color w:val="333333"/>
+          <w:sz w:val="23"/>
+          <w:szCs w:val="23"/>
+          <w:shd w:val="clear" w:color="auto" w:fill="F5F2F0"/>
+          <w:lang w:eastAsia="en-CA"/>
+        </w:rPr>
+        <w:t xml:space="preserve"> </w:t>
+      </w:r>
+      <w:r>
+        <w:rPr>
+          <w:rFonts w:ascii="Consolas" w:eastAsia="Times New Roman" w:hAnsi="Consolas" w:cs="Times New Roman"/>
+          <w:color w:val="999999"/>
+          <w:sz w:val="23"/>
+          <w:szCs w:val="23"/>
+          <w:shd w:val="clear" w:color="auto" w:fill="F5F2F0"/>
+          <w:lang w:eastAsia="en-CA"/>
+        </w:rPr>
+        <w:t>{</w:t>
+      </w:r>
+    </w:p>
+    <w:p>
+      <w:pPr>
+        <w:spacing w:after="0" w:line="240" w:lineRule="auto"/>
+        <w:rPr>
+          <w:rFonts w:ascii="Consolas" w:eastAsia="Times New Roman" w:hAnsi="Consolas" w:cs="Times New Roman"/>
+          <w:color w:val="990055"/>
+          <w:sz w:val="23"/>
+          <w:szCs w:val="23"/>
+          <w:shd w:val="clear" w:color="auto" w:fill="F5F2F0"/>
+          <w:lang w:eastAsia="en-CA"/>
+        </w:rPr>
+      </w:pPr>
+      <w:r>
+        <w:rPr>
+          <w:rFonts w:ascii="Consolas" w:eastAsia="Times New Roman" w:hAnsi="Consolas" w:cs="Times New Roman"/>
+          <w:color w:val="333333"/>
+          <w:sz w:val="23"/>
+          <w:szCs w:val="23"/>
+          <w:shd w:val="clear" w:color="auto" w:fill="F5F2F0"/>
+          <w:lang w:eastAsia="en-CA"/>
+        </w:rPr>
+        <w:t xml:space="preserve">  jumps</w:t>
+      </w:r>
+      <w:r>
+        <w:rPr>
+          <w:rFonts w:ascii="Consolas" w:eastAsia="Times New Roman" w:hAnsi="Consolas" w:cs="Times New Roman"/>
+          <w:color w:val="A67F59"/>
+          <w:sz w:val="23"/>
+          <w:szCs w:val="23"/>
+          <w:shd w:val="clear" w:color="auto" w:fill="F5F2F0"/>
+          <w:lang w:eastAsia="en-CA"/>
+        </w:rPr>
+        <w:t>:</w:t>
+      </w:r>
+      <w:r>
+        <w:rPr>
+          <w:rFonts w:ascii="Consolas" w:eastAsia="Times New Roman" w:hAnsi="Consolas" w:cs="Times New Roman"/>
+          <w:color w:val="333333"/>
+          <w:sz w:val="23"/>
+          <w:szCs w:val="23"/>
+          <w:shd w:val="clear" w:color="auto" w:fill="F5F2F0"/>
+          <w:lang w:eastAsia="en-CA"/>
+        </w:rPr>
+        <w:t xml:space="preserve"> </w:t>
+      </w:r>
+      <w:r>
+        <w:rPr>
+          <w:rFonts w:ascii="Consolas" w:eastAsia="Times New Roman" w:hAnsi="Consolas" w:cs="Times New Roman"/>
+          <w:color w:val="990055"/>
+          <w:sz w:val="23"/>
+          <w:szCs w:val="23"/>
+          <w:shd w:val="clear" w:color="auto" w:fill="F5F2F0"/>
+          <w:lang w:eastAsia="en-CA"/>
+        </w:rPr>
+        <w:t>true</w:t>
+      </w:r>
+    </w:p>
+    <w:p>
+      <w:pPr>
+        <w:spacing w:after="0" w:line="240" w:lineRule="auto"/>
+        <w:rPr>
+          <w:rFonts w:ascii="Consolas" w:eastAsia="Times New Roman" w:hAnsi="Consolas" w:cs="Times New Roman"/>
+          <w:color w:val="333333"/>
+          <w:sz w:val="23"/>
+          <w:szCs w:val="23"/>
+          <w:shd w:val="clear" w:color="auto" w:fill="F5F2F0"/>
+          <w:lang w:eastAsia="en-CA"/>
+        </w:rPr>
+      </w:pPr>
+      <w:r>
+        <w:rPr>
+          <w:rFonts w:ascii="Consolas" w:eastAsia="Times New Roman" w:hAnsi="Consolas" w:cs="Times New Roman"/>
+          <w:color w:val="990055"/>
+          <w:sz w:val="23"/>
+          <w:szCs w:val="23"/>
+          <w:shd w:val="clear" w:color="auto" w:fill="F5F2F0"/>
+          <w:lang w:eastAsia="en-CA"/>
+        </w:rPr>
+        <w:t xml:space="preserve">  __proto__: animal</w:t>
+      </w:r>
+    </w:p>
+    <w:p>
+      <w:pPr>
+        <w:spacing w:after="0" w:line="240" w:lineRule="auto"/>
+        <w:rPr>
+          <w:rFonts w:ascii="Consolas" w:eastAsia="Times New Roman" w:hAnsi="Consolas" w:cs="Times New Roman"/>
+          <w:color w:val="333333"/>
+          <w:sz w:val="23"/>
+          <w:szCs w:val="23"/>
+          <w:shd w:val="clear" w:color="auto" w:fill="F5F2F0"/>
+          <w:lang w:eastAsia="en-CA"/>
+        </w:rPr>
+      </w:pPr>
+      <w:r>
+        <w:rPr>
+          <w:rFonts w:ascii="Consolas" w:eastAsia="Times New Roman" w:hAnsi="Consolas" w:cs="Times New Roman"/>
+          <w:color w:val="999999"/>
+          <w:sz w:val="23"/>
+          <w:szCs w:val="23"/>
+          <w:shd w:val="clear" w:color="auto" w:fill="F5F2F0"/>
+          <w:lang w:eastAsia="en-CA"/>
+        </w:rPr>
+        <w:t>};</w:t>
+      </w:r>
+    </w:p>
+    <w:p>
+      <w:pPr>
+        <w:spacing w:after="0" w:line="240" w:lineRule="auto"/>
+        <w:rPr>
+          <w:rFonts w:ascii="Consolas" w:eastAsia="Times New Roman" w:hAnsi="Consolas" w:cs="Times New Roman"/>
+          <w:color w:val="333333"/>
+          <w:sz w:val="23"/>
+          <w:szCs w:val="23"/>
+          <w:shd w:val="clear" w:color="auto" w:fill="F5F2F0"/>
+          <w:lang w:eastAsia="en-CA"/>
+        </w:rPr>
+      </w:pPr>
+    </w:p>
+    <w:p>
+      <w:pPr>
+        <w:spacing w:after="0" w:line="240" w:lineRule="auto"/>
+        <w:rPr>
+          <w:rFonts w:ascii="Consolas" w:eastAsia="Times New Roman" w:hAnsi="Consolas" w:cs="Times New Roman"/>
+          <w:color w:val="333333"/>
+          <w:sz w:val="23"/>
+          <w:szCs w:val="23"/>
+          <w:shd w:val="clear" w:color="auto" w:fill="F5F2F0"/>
+          <w:lang w:eastAsia="en-CA"/>
+        </w:rPr>
+      </w:pPr>
+      <w:r>
+        <w:rPr>
+          <w:rFonts w:ascii="Consolas" w:eastAsia="Times New Roman" w:hAnsi="Consolas" w:cs="Times New Roman"/>
+          <w:color w:val="708090"/>
+          <w:sz w:val="23"/>
+          <w:szCs w:val="23"/>
+          <w:shd w:val="clear" w:color="auto" w:fill="F5F2F0"/>
+          <w:lang w:eastAsia="en-CA"/>
+        </w:rPr>
+        <w:t>// we can find both properties in rabbit now:</w:t>
+      </w:r>
+    </w:p>
+    <w:p>
+      <w:pPr>
+        <w:spacing w:after="0" w:line="240" w:lineRule="auto"/>
+        <w:rPr>
+          <w:rFonts w:ascii="Consolas" w:eastAsia="Times New Roman" w:hAnsi="Consolas" w:cs="Times New Roman"/>
+          <w:color w:val="333333"/>
+          <w:sz w:val="23"/>
+          <w:szCs w:val="23"/>
+          <w:shd w:val="clear" w:color="auto" w:fill="F5F2F0"/>
+          <w:lang w:eastAsia="en-CA"/>
+        </w:rPr>
+      </w:pPr>
+      <w:r>
+        <w:rPr>
+          <w:rFonts w:ascii="Consolas" w:eastAsia="Times New Roman" w:hAnsi="Consolas" w:cs="Times New Roman"/>
+          <w:color w:val="333333"/>
+          <w:sz w:val="23"/>
+          <w:szCs w:val="23"/>
+          <w:shd w:val="clear" w:color="auto" w:fill="F5E7C6"/>
+          <w:lang w:eastAsia="en-CA"/>
+        </w:rPr>
+        <w:t>alert</w:t>
+      </w:r>
+      <w:r>
+        <w:rPr>
+          <w:rFonts w:ascii="Consolas" w:eastAsia="Times New Roman" w:hAnsi="Consolas" w:cs="Times New Roman"/>
+          <w:color w:val="999999"/>
+          <w:sz w:val="23"/>
+          <w:szCs w:val="23"/>
+          <w:shd w:val="clear" w:color="auto" w:fill="F5E7C6"/>
+          <w:lang w:eastAsia="en-CA"/>
+        </w:rPr>
+        <w:t>(</w:t>
+      </w:r>
+      <w:r>
+        <w:rPr>
+          <w:rFonts w:ascii="Consolas" w:eastAsia="Times New Roman" w:hAnsi="Consolas" w:cs="Times New Roman"/>
+          <w:color w:val="333333"/>
+          <w:sz w:val="23"/>
+          <w:szCs w:val="23"/>
+          <w:shd w:val="clear" w:color="auto" w:fill="F5E7C6"/>
+          <w:lang w:eastAsia="en-CA"/>
+        </w:rPr>
+        <w:t xml:space="preserve"> rabbit</w:t>
+      </w:r>
+      <w:r>
+        <w:rPr>
+          <w:rFonts w:ascii="Consolas" w:eastAsia="Times New Roman" w:hAnsi="Consolas" w:cs="Times New Roman"/>
+          <w:color w:val="999999"/>
+          <w:sz w:val="23"/>
+          <w:szCs w:val="23"/>
+          <w:shd w:val="clear" w:color="auto" w:fill="F5E7C6"/>
+          <w:lang w:eastAsia="en-CA"/>
+        </w:rPr>
         <w:t>.</w:t>
       </w:r>
       <w:r>
-        <w:t xml:space="preserve"> For non primitives, triple equals compare whether the two things are at the same location in memory. </w:t>
-      </w:r>
-    </w:p>
-    <w:p/>
-    <w:p>
-      <w:pPr>
-        <w:pStyle w:val="Heading1"/>
-      </w:pPr>
-      <w:r>
-        <w:t>Hoisting</w:t>
-      </w:r>
-    </w:p>
-    <w:p>
-      <w:r>
-        <w:t>Where all variables and function declarations</w:t>
-      </w:r>
-      <w:r>
-        <w:t xml:space="preserve"> (but not assignment</w:t>
-      </w:r>
-      <w:r>
-        <w:t>/initialization</w:t>
-      </w:r>
-      <w:r>
-        <w:t xml:space="preserve">!!!) </w:t>
-      </w:r>
-      <w:r>
-        <w:t>move to the top</w:t>
-      </w:r>
-      <w:r>
+        <w:rPr>
+          <w:rFonts w:ascii="Consolas" w:eastAsia="Times New Roman" w:hAnsi="Consolas" w:cs="Times New Roman"/>
+          <w:color w:val="333333"/>
+          <w:sz w:val="23"/>
+          <w:szCs w:val="23"/>
+          <w:shd w:val="clear" w:color="auto" w:fill="F5E7C6"/>
+          <w:lang w:eastAsia="en-CA"/>
+        </w:rPr>
+        <w:t xml:space="preserve">eats </w:t>
+      </w:r>
+      <w:r>
+        <w:rPr>
+          <w:rFonts w:ascii="Consolas" w:eastAsia="Times New Roman" w:hAnsi="Consolas" w:cs="Times New Roman"/>
+          <w:color w:val="999999"/>
+          <w:sz w:val="23"/>
+          <w:szCs w:val="23"/>
+          <w:shd w:val="clear" w:color="auto" w:fill="F5E7C6"/>
+          <w:lang w:eastAsia="en-CA"/>
+        </w:rPr>
+        <w:t>);</w:t>
+      </w:r>
+      <w:r>
+        <w:rPr>
+          <w:rFonts w:ascii="Consolas" w:eastAsia="Times New Roman" w:hAnsi="Consolas" w:cs="Times New Roman"/>
+          <w:color w:val="333333"/>
+          <w:sz w:val="23"/>
+          <w:szCs w:val="23"/>
+          <w:shd w:val="clear" w:color="auto" w:fill="F5E7C6"/>
+          <w:lang w:eastAsia="en-CA"/>
+        </w:rPr>
+        <w:t xml:space="preserve"> </w:t>
+      </w:r>
+      <w:r>
+        <w:rPr>
+          <w:rFonts w:ascii="Consolas" w:eastAsia="Times New Roman" w:hAnsi="Consolas" w:cs="Times New Roman"/>
+          <w:color w:val="708090"/>
+          <w:sz w:val="23"/>
+          <w:szCs w:val="23"/>
+          <w:shd w:val="clear" w:color="auto" w:fill="F5E7C6"/>
+          <w:lang w:eastAsia="en-CA"/>
+        </w:rPr>
+        <w:t>// true (**)</w:t>
+      </w:r>
+    </w:p>
+    <w:p>
+      <w:pPr>
+        <w:rPr>
+          <w:rFonts w:ascii="Consolas" w:eastAsia="Times New Roman" w:hAnsi="Consolas" w:cs="Times New Roman"/>
+          <w:color w:val="708090"/>
+          <w:sz w:val="23"/>
+          <w:szCs w:val="23"/>
+          <w:shd w:val="clear" w:color="auto" w:fill="F5F2F0"/>
+          <w:lang w:eastAsia="en-CA"/>
+        </w:rPr>
+      </w:pPr>
+      <w:r>
+        <w:rPr>
+          <w:rFonts w:ascii="Consolas" w:eastAsia="Times New Roman" w:hAnsi="Consolas" w:cs="Times New Roman"/>
+          <w:color w:val="333333"/>
+          <w:sz w:val="23"/>
+          <w:szCs w:val="23"/>
+          <w:shd w:val="clear" w:color="auto" w:fill="F5F2F0"/>
+          <w:lang w:eastAsia="en-CA"/>
+        </w:rPr>
+        <w:t>alert</w:t>
+      </w:r>
+      <w:r>
+        <w:rPr>
+          <w:rFonts w:ascii="Consolas" w:eastAsia="Times New Roman" w:hAnsi="Consolas" w:cs="Times New Roman"/>
+          <w:color w:val="999999"/>
+          <w:sz w:val="23"/>
+          <w:szCs w:val="23"/>
+          <w:shd w:val="clear" w:color="auto" w:fill="F5F2F0"/>
+          <w:lang w:eastAsia="en-CA"/>
+        </w:rPr>
+        <w:t>(</w:t>
+      </w:r>
+      <w:r>
+        <w:rPr>
+          <w:rFonts w:ascii="Consolas" w:eastAsia="Times New Roman" w:hAnsi="Consolas" w:cs="Times New Roman"/>
+          <w:color w:val="333333"/>
+          <w:sz w:val="23"/>
+          <w:szCs w:val="23"/>
+          <w:shd w:val="clear" w:color="auto" w:fill="F5F2F0"/>
+          <w:lang w:eastAsia="en-CA"/>
+        </w:rPr>
+        <w:t xml:space="preserve"> rabbit</w:t>
+      </w:r>
+      <w:r>
+        <w:rPr>
+          <w:rFonts w:ascii="Consolas" w:eastAsia="Times New Roman" w:hAnsi="Consolas" w:cs="Times New Roman"/>
+          <w:color w:val="999999"/>
+          <w:sz w:val="23"/>
+          <w:szCs w:val="23"/>
+          <w:shd w:val="clear" w:color="auto" w:fill="F5F2F0"/>
+          <w:lang w:eastAsia="en-CA"/>
+        </w:rPr>
         <w:t>.</w:t>
       </w:r>
-    </w:p>
-    <w:p/>
-    <w:p>
-      <w:pPr>
-        <w:pStyle w:val="Heading1"/>
-      </w:pPr>
-      <w:r>
-        <w:t>Event Delegation</w:t>
-      </w:r>
-    </w:p>
-    <w:p>
-      <w:r>
-        <w:t xml:space="preserve">Instead of adding </w:t>
-      </w:r>
-      <w:proofErr w:type="spellStart"/>
-      <w:r>
-        <w:t>addEventListener</w:t>
-      </w:r>
-      <w:proofErr w:type="spellEnd"/>
-      <w:r>
-        <w:t xml:space="preserve"> to every element, just add it once to the parent element and use an if/match statement. This is better for performance.</w:t>
-      </w:r>
-    </w:p>
-    <w:p>
-      <w:r>
-        <w:lastRenderedPageBreak/>
-        <w:t xml:space="preserve">If you don’t specify for an </w:t>
-      </w:r>
-      <w:proofErr w:type="spellStart"/>
-      <w:r>
-        <w:t>addEventListener</w:t>
-      </w:r>
-      <w:proofErr w:type="spellEnd"/>
-      <w:r>
-        <w:t xml:space="preserve"> to “capture”, it will only bubble. </w:t>
-      </w:r>
-      <w:r>
-        <w:t>Capture happens before bubble.</w:t>
-      </w:r>
-      <w:r>
-        <w:t xml:space="preserve"> Capture happens from the most outer element down to the lowest element.</w:t>
-      </w:r>
-    </w:p>
-    <w:p>
-      <w:r>
-        <w:t xml:space="preserve">You can stop propagation of capture/bubbling by </w:t>
-      </w:r>
-      <w:r>
-        <w:t xml:space="preserve">using </w:t>
-      </w:r>
-      <w:proofErr w:type="spellStart"/>
-      <w:proofErr w:type="gramStart"/>
-      <w:r>
-        <w:t>e.stopPropagation</w:t>
-      </w:r>
-      <w:proofErr w:type="spellEnd"/>
-      <w:proofErr w:type="gramEnd"/>
-      <w:r>
-        <w:t>()</w:t>
-      </w:r>
-      <w:r>
-        <w:t>;</w:t>
-      </w:r>
-    </w:p>
-    <w:p>
-      <w:pPr>
-        <w:pStyle w:val="Heading1"/>
-      </w:pPr>
-      <w:r>
-        <w:t>Scoping for var, let, const</w:t>
-      </w:r>
-    </w:p>
-    <w:p>
-      <w:r>
-        <w:t>For</w:t>
-      </w:r>
-      <w:r>
-        <w:t xml:space="preserve"> strict mode: var, let, const are locally scoped when in a block:</w:t>
-      </w:r>
-    </w:p>
-    <w:p>
-      <w:r>
-        <w:t>Let x = 10;</w:t>
-      </w:r>
-    </w:p>
-    <w:p>
-      <w:r>
-        <w:t>{</w:t>
-      </w:r>
-    </w:p>
-    <w:p>
-      <w:pPr>
-        <w:ind w:firstLine="720"/>
-      </w:pPr>
-      <w:r>
-        <w:t>X = 5;</w:t>
-      </w:r>
-    </w:p>
-    <w:p>
-      <w:r>
-        <w:t>}</w:t>
-      </w:r>
-    </w:p>
-    <w:p>
-      <w:r>
-        <w:t>Console.log(x); // Will print 10</w:t>
-      </w:r>
-    </w:p>
-    <w:p/>
-    <w:p>
-      <w:pPr>
-        <w:pStyle w:val="Heading1"/>
-      </w:pPr>
-      <w:r>
-        <w:t>Prototypical Inheritance</w:t>
-      </w:r>
-    </w:p>
-    <w:p>
-      <w:r>
-        <w:t xml:space="preserve">When we read a property from an object and it’s missing, </w:t>
-      </w:r>
-      <w:proofErr w:type="spellStart"/>
-      <w:r>
-        <w:t>Javascript</w:t>
-      </w:r>
-      <w:proofErr w:type="spellEnd"/>
-      <w:r>
-        <w:t xml:space="preserve"> automatically takes it from the prototype.  That is prototypical inheritance. </w:t>
-      </w:r>
-    </w:p>
-    <w:p>
-      <w:pPr>
-        <w:spacing w:after="0" w:line="240" w:lineRule="auto"/>
+      <w:r>
         <w:rPr>
           <w:rFonts w:ascii="Consolas" w:eastAsia="Times New Roman" w:hAnsi="Consolas" w:cs="Times New Roman"/>
           <w:color w:val="333333"/>
@@ -415,17 +928,18 @@
           <w:shd w:val="clear" w:color="auto" w:fill="F5F2F0"/>
           <w:lang w:eastAsia="en-CA"/>
         </w:rPr>
-      </w:pPr>
-      <w:r>
-        <w:rPr>
-          <w:rFonts w:ascii="Consolas" w:eastAsia="Times New Roman" w:hAnsi="Consolas" w:cs="Times New Roman"/>
-          <w:color w:val="0077AA"/>
-          <w:sz w:val="23"/>
-          <w:szCs w:val="23"/>
-          <w:shd w:val="clear" w:color="auto" w:fill="F5F2F0"/>
-          <w:lang w:eastAsia="en-CA"/>
-        </w:rPr>
-        <w:t>let</w:t>
+        <w:t xml:space="preserve">jumps </w:t>
+      </w:r>
+      <w:r>
+        <w:rPr>
+          <w:rFonts w:ascii="Consolas" w:eastAsia="Times New Roman" w:hAnsi="Consolas" w:cs="Times New Roman"/>
+          <w:color w:val="999999"/>
+          <w:sz w:val="23"/>
+          <w:szCs w:val="23"/>
+          <w:shd w:val="clear" w:color="auto" w:fill="F5F2F0"/>
+          <w:lang w:eastAsia="en-CA"/>
+        </w:rPr>
+        <w:t>);</w:t>
       </w:r>
       <w:r>
         <w:rPr>
@@ -436,567 +950,18 @@
           <w:shd w:val="clear" w:color="auto" w:fill="F5F2F0"/>
           <w:lang w:eastAsia="en-CA"/>
         </w:rPr>
-        <w:t xml:space="preserve"> animal </w:t>
-      </w:r>
-      <w:r>
-        <w:rPr>
-          <w:rFonts w:ascii="Consolas" w:eastAsia="Times New Roman" w:hAnsi="Consolas" w:cs="Times New Roman"/>
-          <w:color w:val="A67F59"/>
-          <w:sz w:val="23"/>
-          <w:szCs w:val="23"/>
-          <w:shd w:val="clear" w:color="auto" w:fill="F5F2F0"/>
-          <w:lang w:eastAsia="en-CA"/>
-        </w:rPr>
-        <w:t>=</w:t>
-      </w:r>
-      <w:r>
-        <w:rPr>
-          <w:rFonts w:ascii="Consolas" w:eastAsia="Times New Roman" w:hAnsi="Consolas" w:cs="Times New Roman"/>
-          <w:color w:val="333333"/>
-          <w:sz w:val="23"/>
-          <w:szCs w:val="23"/>
-          <w:shd w:val="clear" w:color="auto" w:fill="F5F2F0"/>
-          <w:lang w:eastAsia="en-CA"/>
-        </w:rPr>
         <w:t xml:space="preserve"> </w:t>
       </w:r>
       <w:r>
         <w:rPr>
           <w:rFonts w:ascii="Consolas" w:eastAsia="Times New Roman" w:hAnsi="Consolas" w:cs="Times New Roman"/>
-          <w:color w:val="999999"/>
-          <w:sz w:val="23"/>
-          <w:szCs w:val="23"/>
-          <w:shd w:val="clear" w:color="auto" w:fill="F5F2F0"/>
-          <w:lang w:eastAsia="en-CA"/>
-        </w:rPr>
-        <w:t>{</w:t>
-      </w:r>
-    </w:p>
-    <w:p>
-      <w:pPr>
-        <w:spacing w:after="0" w:line="240" w:lineRule="auto"/>
-        <w:rPr>
-          <w:rFonts w:ascii="Consolas" w:eastAsia="Times New Roman" w:hAnsi="Consolas" w:cs="Times New Roman"/>
-          <w:color w:val="990055"/>
-          <w:sz w:val="23"/>
-          <w:szCs w:val="23"/>
-          <w:shd w:val="clear" w:color="auto" w:fill="F5F2F0"/>
-          <w:lang w:eastAsia="en-CA"/>
-        </w:rPr>
-      </w:pPr>
-      <w:r>
-        <w:rPr>
-          <w:rFonts w:ascii="Consolas" w:eastAsia="Times New Roman" w:hAnsi="Consolas" w:cs="Times New Roman"/>
-          <w:color w:val="333333"/>
-          <w:sz w:val="23"/>
-          <w:szCs w:val="23"/>
-          <w:shd w:val="clear" w:color="auto" w:fill="F5F2F0"/>
-          <w:lang w:eastAsia="en-CA"/>
-        </w:rPr>
-        <w:t xml:space="preserve">  eats</w:t>
-      </w:r>
-      <w:r>
-        <w:rPr>
-          <w:rFonts w:ascii="Consolas" w:eastAsia="Times New Roman" w:hAnsi="Consolas" w:cs="Times New Roman"/>
-          <w:color w:val="A67F59"/>
-          <w:sz w:val="23"/>
-          <w:szCs w:val="23"/>
-          <w:shd w:val="clear" w:color="auto" w:fill="F5F2F0"/>
-          <w:lang w:eastAsia="en-CA"/>
-        </w:rPr>
-        <w:t>:</w:t>
-      </w:r>
-      <w:r>
-        <w:rPr>
-          <w:rFonts w:ascii="Consolas" w:eastAsia="Times New Roman" w:hAnsi="Consolas" w:cs="Times New Roman"/>
-          <w:color w:val="333333"/>
-          <w:sz w:val="23"/>
-          <w:szCs w:val="23"/>
-          <w:shd w:val="clear" w:color="auto" w:fill="F5F2F0"/>
-          <w:lang w:eastAsia="en-CA"/>
-        </w:rPr>
-        <w:t xml:space="preserve"> </w:t>
-      </w:r>
-      <w:r>
-        <w:rPr>
-          <w:rFonts w:ascii="Consolas" w:eastAsia="Times New Roman" w:hAnsi="Consolas" w:cs="Times New Roman"/>
-          <w:color w:val="990055"/>
-          <w:sz w:val="23"/>
-          <w:szCs w:val="23"/>
-          <w:shd w:val="clear" w:color="auto" w:fill="F5F2F0"/>
-          <w:lang w:eastAsia="en-CA"/>
-        </w:rPr>
-        <w:t>true</w:t>
-      </w:r>
-    </w:p>
-    <w:p>
-      <w:pPr>
-        <w:spacing w:after="0" w:line="240" w:lineRule="auto"/>
-        <w:rPr>
-          <w:rFonts w:ascii="Consolas" w:eastAsia="Times New Roman" w:hAnsi="Consolas" w:cs="Times New Roman"/>
-          <w:color w:val="333333"/>
-          <w:sz w:val="23"/>
-          <w:szCs w:val="23"/>
-          <w:shd w:val="clear" w:color="auto" w:fill="F5F2F0"/>
-          <w:lang w:eastAsia="en-CA"/>
-        </w:rPr>
-      </w:pPr>
-      <w:r>
-        <w:rPr>
-          <w:rFonts w:ascii="Consolas" w:eastAsia="Times New Roman" w:hAnsi="Consolas" w:cs="Times New Roman"/>
-          <w:color w:val="333333"/>
-          <w:sz w:val="23"/>
-          <w:szCs w:val="23"/>
-          <w:shd w:val="clear" w:color="auto" w:fill="F5F2F0"/>
-          <w:lang w:eastAsia="en-CA"/>
-        </w:rPr>
-        <w:t xml:space="preserve">  </w:t>
-      </w:r>
-      <w:proofErr w:type="gramStart"/>
-      <w:r>
-        <w:rPr>
-          <w:rFonts w:ascii="Consolas" w:eastAsia="Times New Roman" w:hAnsi="Consolas" w:cs="Times New Roman"/>
-          <w:color w:val="333333"/>
-          <w:sz w:val="23"/>
-          <w:szCs w:val="23"/>
-          <w:shd w:val="clear" w:color="auto" w:fill="F5F2F0"/>
-          <w:lang w:eastAsia="en-CA"/>
-        </w:rPr>
-        <w:t>walk(</w:t>
-      </w:r>
-      <w:proofErr w:type="gramEnd"/>
-      <w:r>
-        <w:rPr>
-          <w:rFonts w:ascii="Consolas" w:eastAsia="Times New Roman" w:hAnsi="Consolas" w:cs="Times New Roman"/>
-          <w:color w:val="333333"/>
-          <w:sz w:val="23"/>
-          <w:szCs w:val="23"/>
-          <w:shd w:val="clear" w:color="auto" w:fill="F5F2F0"/>
-          <w:lang w:eastAsia="en-CA"/>
-        </w:rPr>
-        <w:t>) {</w:t>
-      </w:r>
-    </w:p>
-    <w:p>
-      <w:pPr>
-        <w:spacing w:after="0" w:line="240" w:lineRule="auto"/>
-        <w:rPr>
-          <w:rFonts w:ascii="Consolas" w:eastAsia="Times New Roman" w:hAnsi="Consolas" w:cs="Times New Roman"/>
-          <w:color w:val="333333"/>
-          <w:sz w:val="23"/>
-          <w:szCs w:val="23"/>
-          <w:shd w:val="clear" w:color="auto" w:fill="F5F2F0"/>
-          <w:lang w:eastAsia="en-CA"/>
-        </w:rPr>
-      </w:pPr>
-      <w:r>
-        <w:rPr>
-          <w:rFonts w:ascii="Consolas" w:eastAsia="Times New Roman" w:hAnsi="Consolas" w:cs="Times New Roman"/>
-          <w:color w:val="333333"/>
-          <w:sz w:val="23"/>
-          <w:szCs w:val="23"/>
-          <w:shd w:val="clear" w:color="auto" w:fill="F5F2F0"/>
-          <w:lang w:eastAsia="en-CA"/>
-        </w:rPr>
-        <w:tab/>
-      </w:r>
-      <w:proofErr w:type="gramStart"/>
-      <w:r>
-        <w:rPr>
-          <w:rFonts w:ascii="Consolas" w:eastAsia="Times New Roman" w:hAnsi="Consolas" w:cs="Times New Roman"/>
-          <w:color w:val="333333"/>
-          <w:sz w:val="23"/>
-          <w:szCs w:val="23"/>
-          <w:shd w:val="clear" w:color="auto" w:fill="F5F2F0"/>
-          <w:lang w:eastAsia="en-CA"/>
-        </w:rPr>
-        <w:t>alert(</w:t>
-      </w:r>
-      <w:proofErr w:type="gramEnd"/>
-      <w:r>
-        <w:rPr>
-          <w:rFonts w:ascii="Consolas" w:eastAsia="Times New Roman" w:hAnsi="Consolas" w:cs="Times New Roman"/>
-          <w:color w:val="333333"/>
-          <w:sz w:val="23"/>
-          <w:szCs w:val="23"/>
-          <w:shd w:val="clear" w:color="auto" w:fill="F5F2F0"/>
-          <w:lang w:eastAsia="en-CA"/>
-        </w:rPr>
-        <w:t>“Animal is walking”);</w:t>
-      </w:r>
-    </w:p>
-    <w:p>
-      <w:pPr>
-        <w:spacing w:after="0" w:line="240" w:lineRule="auto"/>
-        <w:rPr>
-          <w:rFonts w:ascii="Consolas" w:eastAsia="Times New Roman" w:hAnsi="Consolas" w:cs="Times New Roman"/>
-          <w:color w:val="333333"/>
-          <w:sz w:val="23"/>
-          <w:szCs w:val="23"/>
-          <w:shd w:val="clear" w:color="auto" w:fill="F5F2F0"/>
-          <w:lang w:eastAsia="en-CA"/>
-        </w:rPr>
-      </w:pPr>
-      <w:r>
-        <w:rPr>
-          <w:rFonts w:ascii="Consolas" w:eastAsia="Times New Roman" w:hAnsi="Consolas" w:cs="Times New Roman"/>
-          <w:color w:val="333333"/>
-          <w:sz w:val="23"/>
-          <w:szCs w:val="23"/>
-          <w:shd w:val="clear" w:color="auto" w:fill="F5F2F0"/>
-          <w:lang w:eastAsia="en-CA"/>
-        </w:rPr>
-        <w:t xml:space="preserve">  }</w:t>
-      </w:r>
-    </w:p>
-    <w:p>
-      <w:pPr>
-        <w:spacing w:after="0" w:line="240" w:lineRule="auto"/>
-        <w:rPr>
-          <w:rFonts w:ascii="Consolas" w:eastAsia="Times New Roman" w:hAnsi="Consolas" w:cs="Times New Roman"/>
-          <w:color w:val="333333"/>
-          <w:sz w:val="23"/>
-          <w:szCs w:val="23"/>
-          <w:shd w:val="clear" w:color="auto" w:fill="F5F2F0"/>
-          <w:lang w:eastAsia="en-CA"/>
-        </w:rPr>
-      </w:pPr>
-      <w:r>
-        <w:rPr>
-          <w:rFonts w:ascii="Consolas" w:eastAsia="Times New Roman" w:hAnsi="Consolas" w:cs="Times New Roman"/>
-          <w:color w:val="999999"/>
-          <w:sz w:val="23"/>
-          <w:szCs w:val="23"/>
-          <w:shd w:val="clear" w:color="auto" w:fill="F5F2F0"/>
-          <w:lang w:eastAsia="en-CA"/>
-        </w:rPr>
-        <w:t>};</w:t>
-      </w:r>
-    </w:p>
-    <w:p>
-      <w:pPr>
-        <w:spacing w:after="0" w:line="240" w:lineRule="auto"/>
-        <w:rPr>
-          <w:rFonts w:ascii="Consolas" w:eastAsia="Times New Roman" w:hAnsi="Consolas" w:cs="Times New Roman"/>
-          <w:color w:val="333333"/>
-          <w:sz w:val="23"/>
-          <w:szCs w:val="23"/>
-          <w:shd w:val="clear" w:color="auto" w:fill="F5F2F0"/>
-          <w:lang w:eastAsia="en-CA"/>
-        </w:rPr>
-      </w:pPr>
-      <w:r>
-        <w:rPr>
-          <w:rFonts w:ascii="Consolas" w:eastAsia="Times New Roman" w:hAnsi="Consolas" w:cs="Times New Roman"/>
-          <w:color w:val="0077AA"/>
-          <w:sz w:val="23"/>
-          <w:szCs w:val="23"/>
-          <w:shd w:val="clear" w:color="auto" w:fill="F5F2F0"/>
-          <w:lang w:eastAsia="en-CA"/>
-        </w:rPr>
-        <w:t>let</w:t>
-      </w:r>
-      <w:r>
-        <w:rPr>
-          <w:rFonts w:ascii="Consolas" w:eastAsia="Times New Roman" w:hAnsi="Consolas" w:cs="Times New Roman"/>
-          <w:color w:val="333333"/>
-          <w:sz w:val="23"/>
-          <w:szCs w:val="23"/>
-          <w:shd w:val="clear" w:color="auto" w:fill="F5F2F0"/>
-          <w:lang w:eastAsia="en-CA"/>
-        </w:rPr>
-        <w:t xml:space="preserve"> rabbit </w:t>
-      </w:r>
-      <w:r>
-        <w:rPr>
-          <w:rFonts w:ascii="Consolas" w:eastAsia="Times New Roman" w:hAnsi="Consolas" w:cs="Times New Roman"/>
-          <w:color w:val="A67F59"/>
-          <w:sz w:val="23"/>
-          <w:szCs w:val="23"/>
-          <w:shd w:val="clear" w:color="auto" w:fill="F5F2F0"/>
-          <w:lang w:eastAsia="en-CA"/>
-        </w:rPr>
-        <w:t>=</w:t>
-      </w:r>
-      <w:r>
-        <w:rPr>
-          <w:rFonts w:ascii="Consolas" w:eastAsia="Times New Roman" w:hAnsi="Consolas" w:cs="Times New Roman"/>
-          <w:color w:val="333333"/>
-          <w:sz w:val="23"/>
-          <w:szCs w:val="23"/>
-          <w:shd w:val="clear" w:color="auto" w:fill="F5F2F0"/>
-          <w:lang w:eastAsia="en-CA"/>
-        </w:rPr>
-        <w:t xml:space="preserve"> </w:t>
-      </w:r>
-      <w:r>
-        <w:rPr>
-          <w:rFonts w:ascii="Consolas" w:eastAsia="Times New Roman" w:hAnsi="Consolas" w:cs="Times New Roman"/>
-          <w:color w:val="999999"/>
-          <w:sz w:val="23"/>
-          <w:szCs w:val="23"/>
-          <w:shd w:val="clear" w:color="auto" w:fill="F5F2F0"/>
-          <w:lang w:eastAsia="en-CA"/>
-        </w:rPr>
-        <w:t>{</w:t>
-      </w:r>
-    </w:p>
-    <w:p>
-      <w:pPr>
-        <w:spacing w:after="0" w:line="240" w:lineRule="auto"/>
-        <w:rPr>
-          <w:rFonts w:ascii="Consolas" w:eastAsia="Times New Roman" w:hAnsi="Consolas" w:cs="Times New Roman"/>
-          <w:color w:val="990055"/>
-          <w:sz w:val="23"/>
-          <w:szCs w:val="23"/>
-          <w:shd w:val="clear" w:color="auto" w:fill="F5F2F0"/>
-          <w:lang w:eastAsia="en-CA"/>
-        </w:rPr>
-      </w:pPr>
-      <w:r>
-        <w:rPr>
-          <w:rFonts w:ascii="Consolas" w:eastAsia="Times New Roman" w:hAnsi="Consolas" w:cs="Times New Roman"/>
-          <w:color w:val="333333"/>
-          <w:sz w:val="23"/>
-          <w:szCs w:val="23"/>
-          <w:shd w:val="clear" w:color="auto" w:fill="F5F2F0"/>
-          <w:lang w:eastAsia="en-CA"/>
-        </w:rPr>
-        <w:t xml:space="preserve">  jumps</w:t>
-      </w:r>
-      <w:r>
-        <w:rPr>
-          <w:rFonts w:ascii="Consolas" w:eastAsia="Times New Roman" w:hAnsi="Consolas" w:cs="Times New Roman"/>
-          <w:color w:val="A67F59"/>
-          <w:sz w:val="23"/>
-          <w:szCs w:val="23"/>
-          <w:shd w:val="clear" w:color="auto" w:fill="F5F2F0"/>
-          <w:lang w:eastAsia="en-CA"/>
-        </w:rPr>
-        <w:t>:</w:t>
-      </w:r>
-      <w:r>
-        <w:rPr>
-          <w:rFonts w:ascii="Consolas" w:eastAsia="Times New Roman" w:hAnsi="Consolas" w:cs="Times New Roman"/>
-          <w:color w:val="333333"/>
-          <w:sz w:val="23"/>
-          <w:szCs w:val="23"/>
-          <w:shd w:val="clear" w:color="auto" w:fill="F5F2F0"/>
-          <w:lang w:eastAsia="en-CA"/>
-        </w:rPr>
-        <w:t xml:space="preserve"> </w:t>
-      </w:r>
-      <w:r>
-        <w:rPr>
-          <w:rFonts w:ascii="Consolas" w:eastAsia="Times New Roman" w:hAnsi="Consolas" w:cs="Times New Roman"/>
-          <w:color w:val="990055"/>
-          <w:sz w:val="23"/>
-          <w:szCs w:val="23"/>
-          <w:shd w:val="clear" w:color="auto" w:fill="F5F2F0"/>
-          <w:lang w:eastAsia="en-CA"/>
-        </w:rPr>
-        <w:t>true</w:t>
-      </w:r>
-    </w:p>
-    <w:p>
-      <w:pPr>
-        <w:spacing w:after="0" w:line="240" w:lineRule="auto"/>
-        <w:rPr>
-          <w:rFonts w:ascii="Consolas" w:eastAsia="Times New Roman" w:hAnsi="Consolas" w:cs="Times New Roman"/>
-          <w:color w:val="333333"/>
-          <w:sz w:val="23"/>
-          <w:szCs w:val="23"/>
-          <w:shd w:val="clear" w:color="auto" w:fill="F5F2F0"/>
-          <w:lang w:eastAsia="en-CA"/>
-        </w:rPr>
-      </w:pPr>
-      <w:r>
-        <w:rPr>
-          <w:rFonts w:ascii="Consolas" w:eastAsia="Times New Roman" w:hAnsi="Consolas" w:cs="Times New Roman"/>
-          <w:color w:val="990055"/>
-          <w:sz w:val="23"/>
-          <w:szCs w:val="23"/>
-          <w:shd w:val="clear" w:color="auto" w:fill="F5F2F0"/>
-          <w:lang w:eastAsia="en-CA"/>
-        </w:rPr>
-        <w:t xml:space="preserve">  __proto__: animal</w:t>
-      </w:r>
-    </w:p>
-    <w:p>
-      <w:pPr>
-        <w:spacing w:after="0" w:line="240" w:lineRule="auto"/>
-        <w:rPr>
-          <w:rFonts w:ascii="Consolas" w:eastAsia="Times New Roman" w:hAnsi="Consolas" w:cs="Times New Roman"/>
-          <w:color w:val="333333"/>
-          <w:sz w:val="23"/>
-          <w:szCs w:val="23"/>
-          <w:shd w:val="clear" w:color="auto" w:fill="F5F2F0"/>
-          <w:lang w:eastAsia="en-CA"/>
-        </w:rPr>
-      </w:pPr>
-      <w:r>
-        <w:rPr>
-          <w:rFonts w:ascii="Consolas" w:eastAsia="Times New Roman" w:hAnsi="Consolas" w:cs="Times New Roman"/>
-          <w:color w:val="999999"/>
-          <w:sz w:val="23"/>
-          <w:szCs w:val="23"/>
-          <w:shd w:val="clear" w:color="auto" w:fill="F5F2F0"/>
-          <w:lang w:eastAsia="en-CA"/>
-        </w:rPr>
-        <w:t>};</w:t>
-      </w:r>
-    </w:p>
-    <w:p>
-      <w:pPr>
-        <w:spacing w:after="0" w:line="240" w:lineRule="auto"/>
-        <w:rPr>
-          <w:rFonts w:ascii="Consolas" w:eastAsia="Times New Roman" w:hAnsi="Consolas" w:cs="Times New Roman"/>
-          <w:color w:val="333333"/>
-          <w:sz w:val="23"/>
-          <w:szCs w:val="23"/>
-          <w:shd w:val="clear" w:color="auto" w:fill="F5F2F0"/>
-          <w:lang w:eastAsia="en-CA"/>
-        </w:rPr>
-      </w:pPr>
-    </w:p>
-    <w:p>
-      <w:pPr>
-        <w:spacing w:after="0" w:line="240" w:lineRule="auto"/>
-        <w:rPr>
-          <w:rFonts w:ascii="Consolas" w:eastAsia="Times New Roman" w:hAnsi="Consolas" w:cs="Times New Roman"/>
-          <w:color w:val="333333"/>
-          <w:sz w:val="23"/>
-          <w:szCs w:val="23"/>
-          <w:shd w:val="clear" w:color="auto" w:fill="F5F2F0"/>
-          <w:lang w:eastAsia="en-CA"/>
-        </w:rPr>
-      </w:pPr>
-      <w:r>
-        <w:rPr>
-          <w:rFonts w:ascii="Consolas" w:eastAsia="Times New Roman" w:hAnsi="Consolas" w:cs="Times New Roman"/>
           <w:color w:val="708090"/>
           <w:sz w:val="23"/>
           <w:szCs w:val="23"/>
           <w:shd w:val="clear" w:color="auto" w:fill="F5F2F0"/>
           <w:lang w:eastAsia="en-CA"/>
         </w:rPr>
-        <w:t>// we can find both properties in rabbit now:</w:t>
-      </w:r>
-    </w:p>
-    <w:p>
-      <w:pPr>
-        <w:spacing w:after="0" w:line="240" w:lineRule="auto"/>
-        <w:rPr>
-          <w:rFonts w:ascii="Consolas" w:eastAsia="Times New Roman" w:hAnsi="Consolas" w:cs="Times New Roman"/>
-          <w:color w:val="333333"/>
-          <w:sz w:val="23"/>
-          <w:szCs w:val="23"/>
-          <w:shd w:val="clear" w:color="auto" w:fill="F5F2F0"/>
-          <w:lang w:eastAsia="en-CA"/>
-        </w:rPr>
-      </w:pPr>
-      <w:proofErr w:type="gramStart"/>
-      <w:r>
-        <w:rPr>
-          <w:rFonts w:ascii="Consolas" w:eastAsia="Times New Roman" w:hAnsi="Consolas" w:cs="Times New Roman"/>
-          <w:color w:val="333333"/>
-          <w:sz w:val="23"/>
-          <w:szCs w:val="23"/>
-          <w:shd w:val="clear" w:color="auto" w:fill="F5E7C6"/>
-          <w:lang w:eastAsia="en-CA"/>
-        </w:rPr>
-        <w:t>alert</w:t>
-      </w:r>
-      <w:r>
-        <w:rPr>
-          <w:rFonts w:ascii="Consolas" w:eastAsia="Times New Roman" w:hAnsi="Consolas" w:cs="Times New Roman"/>
-          <w:color w:val="999999"/>
-          <w:sz w:val="23"/>
-          <w:szCs w:val="23"/>
-          <w:shd w:val="clear" w:color="auto" w:fill="F5E7C6"/>
-          <w:lang w:eastAsia="en-CA"/>
-        </w:rPr>
-        <w:t>(</w:t>
-      </w:r>
-      <w:r>
-        <w:rPr>
-          <w:rFonts w:ascii="Consolas" w:eastAsia="Times New Roman" w:hAnsi="Consolas" w:cs="Times New Roman"/>
-          <w:color w:val="333333"/>
-          <w:sz w:val="23"/>
-          <w:szCs w:val="23"/>
-          <w:shd w:val="clear" w:color="auto" w:fill="F5E7C6"/>
-          <w:lang w:eastAsia="en-CA"/>
-        </w:rPr>
-        <w:t xml:space="preserve"> </w:t>
-      </w:r>
-      <w:proofErr w:type="spellStart"/>
-      <w:r>
-        <w:rPr>
-          <w:rFonts w:ascii="Consolas" w:eastAsia="Times New Roman" w:hAnsi="Consolas" w:cs="Times New Roman"/>
-          <w:color w:val="333333"/>
-          <w:sz w:val="23"/>
-          <w:szCs w:val="23"/>
-          <w:shd w:val="clear" w:color="auto" w:fill="F5E7C6"/>
-          <w:lang w:eastAsia="en-CA"/>
-        </w:rPr>
-        <w:t>rabbit</w:t>
-      </w:r>
-      <w:proofErr w:type="gramEnd"/>
-      <w:r>
-        <w:rPr>
-          <w:rFonts w:ascii="Consolas" w:eastAsia="Times New Roman" w:hAnsi="Consolas" w:cs="Times New Roman"/>
-          <w:color w:val="999999"/>
-          <w:sz w:val="23"/>
-          <w:szCs w:val="23"/>
-          <w:shd w:val="clear" w:color="auto" w:fill="F5E7C6"/>
-          <w:lang w:eastAsia="en-CA"/>
-        </w:rPr>
-        <w:t>.</w:t>
-      </w:r>
-      <w:r>
-        <w:rPr>
-          <w:rFonts w:ascii="Consolas" w:eastAsia="Times New Roman" w:hAnsi="Consolas" w:cs="Times New Roman"/>
-          <w:color w:val="333333"/>
-          <w:sz w:val="23"/>
-          <w:szCs w:val="23"/>
-          <w:shd w:val="clear" w:color="auto" w:fill="F5E7C6"/>
-          <w:lang w:eastAsia="en-CA"/>
-        </w:rPr>
-        <w:t>eats</w:t>
-      </w:r>
-      <w:proofErr w:type="spellEnd"/>
-      <w:r>
-        <w:rPr>
-          <w:rFonts w:ascii="Consolas" w:eastAsia="Times New Roman" w:hAnsi="Consolas" w:cs="Times New Roman"/>
-          <w:color w:val="333333"/>
-          <w:sz w:val="23"/>
-          <w:szCs w:val="23"/>
-          <w:shd w:val="clear" w:color="auto" w:fill="F5E7C6"/>
-          <w:lang w:eastAsia="en-CA"/>
-        </w:rPr>
-        <w:t xml:space="preserve"> </w:t>
-      </w:r>
-      <w:r>
-        <w:rPr>
-          <w:rFonts w:ascii="Consolas" w:eastAsia="Times New Roman" w:hAnsi="Consolas" w:cs="Times New Roman"/>
-          <w:color w:val="999999"/>
-          <w:sz w:val="23"/>
-          <w:szCs w:val="23"/>
-          <w:shd w:val="clear" w:color="auto" w:fill="F5E7C6"/>
-          <w:lang w:eastAsia="en-CA"/>
-        </w:rPr>
-        <w:t>);</w:t>
-      </w:r>
-      <w:r>
-        <w:rPr>
-          <w:rFonts w:ascii="Consolas" w:eastAsia="Times New Roman" w:hAnsi="Consolas" w:cs="Times New Roman"/>
-          <w:color w:val="333333"/>
-          <w:sz w:val="23"/>
-          <w:szCs w:val="23"/>
-          <w:shd w:val="clear" w:color="auto" w:fill="F5E7C6"/>
-          <w:lang w:eastAsia="en-CA"/>
-        </w:rPr>
-        <w:t xml:space="preserve"> </w:t>
+        <w:t>// true</w:t>
       </w:r>
       <w:r>
         <w:rPr>
@@ -1004,171 +969,11 @@
           <w:color w:val="708090"/>
           <w:sz w:val="23"/>
           <w:szCs w:val="23"/>
-          <w:shd w:val="clear" w:color="auto" w:fill="F5E7C6"/>
-          <w:lang w:eastAsia="en-CA"/>
-        </w:rPr>
-        <w:t>// true (**)</w:t>
-      </w:r>
-    </w:p>
-    <w:p>
-      <w:pPr>
-        <w:rPr>
-          <w:rFonts w:ascii="Consolas" w:eastAsia="Times New Roman" w:hAnsi="Consolas" w:cs="Times New Roman"/>
-          <w:color w:val="708090"/>
-          <w:sz w:val="23"/>
-          <w:szCs w:val="23"/>
-          <w:shd w:val="clear" w:color="auto" w:fill="F5F2F0"/>
-          <w:lang w:eastAsia="en-CA"/>
-        </w:rPr>
-      </w:pPr>
-      <w:proofErr w:type="gramStart"/>
-      <w:r>
-        <w:rPr>
-          <w:rFonts w:ascii="Consolas" w:eastAsia="Times New Roman" w:hAnsi="Consolas" w:cs="Times New Roman"/>
-          <w:color w:val="333333"/>
-          <w:sz w:val="23"/>
-          <w:szCs w:val="23"/>
-          <w:shd w:val="clear" w:color="auto" w:fill="F5F2F0"/>
-          <w:lang w:eastAsia="en-CA"/>
-        </w:rPr>
-        <w:t>alert</w:t>
-      </w:r>
-      <w:r>
-        <w:rPr>
-          <w:rFonts w:ascii="Consolas" w:eastAsia="Times New Roman" w:hAnsi="Consolas" w:cs="Times New Roman"/>
-          <w:color w:val="999999"/>
-          <w:sz w:val="23"/>
-          <w:szCs w:val="23"/>
-          <w:shd w:val="clear" w:color="auto" w:fill="F5F2F0"/>
-          <w:lang w:eastAsia="en-CA"/>
-        </w:rPr>
-        <w:t>(</w:t>
-      </w:r>
-      <w:r>
-        <w:rPr>
-          <w:rFonts w:ascii="Consolas" w:eastAsia="Times New Roman" w:hAnsi="Consolas" w:cs="Times New Roman"/>
-          <w:color w:val="333333"/>
-          <w:sz w:val="23"/>
-          <w:szCs w:val="23"/>
-          <w:shd w:val="clear" w:color="auto" w:fill="F5F2F0"/>
-          <w:lang w:eastAsia="en-CA"/>
-        </w:rPr>
-        <w:t xml:space="preserve"> </w:t>
-      </w:r>
-      <w:proofErr w:type="spellStart"/>
-      <w:r>
-        <w:rPr>
-          <w:rFonts w:ascii="Consolas" w:eastAsia="Times New Roman" w:hAnsi="Consolas" w:cs="Times New Roman"/>
-          <w:color w:val="333333"/>
-          <w:sz w:val="23"/>
-          <w:szCs w:val="23"/>
-          <w:shd w:val="clear" w:color="auto" w:fill="F5F2F0"/>
-          <w:lang w:eastAsia="en-CA"/>
-        </w:rPr>
-        <w:t>rabbit</w:t>
-      </w:r>
-      <w:proofErr w:type="gramEnd"/>
-      <w:r>
-        <w:rPr>
-          <w:rFonts w:ascii="Consolas" w:eastAsia="Times New Roman" w:hAnsi="Consolas" w:cs="Times New Roman"/>
-          <w:color w:val="999999"/>
-          <w:sz w:val="23"/>
-          <w:szCs w:val="23"/>
-          <w:shd w:val="clear" w:color="auto" w:fill="F5F2F0"/>
-          <w:lang w:eastAsia="en-CA"/>
-        </w:rPr>
-        <w:t>.</w:t>
-      </w:r>
-      <w:r>
-        <w:rPr>
-          <w:rFonts w:ascii="Consolas" w:eastAsia="Times New Roman" w:hAnsi="Consolas" w:cs="Times New Roman"/>
-          <w:color w:val="333333"/>
-          <w:sz w:val="23"/>
-          <w:szCs w:val="23"/>
-          <w:shd w:val="clear" w:color="auto" w:fill="F5F2F0"/>
-          <w:lang w:eastAsia="en-CA"/>
-        </w:rPr>
-        <w:t>jumps</w:t>
-      </w:r>
-      <w:proofErr w:type="spellEnd"/>
-      <w:r>
-        <w:rPr>
-          <w:rFonts w:ascii="Consolas" w:eastAsia="Times New Roman" w:hAnsi="Consolas" w:cs="Times New Roman"/>
-          <w:color w:val="333333"/>
-          <w:sz w:val="23"/>
-          <w:szCs w:val="23"/>
-          <w:shd w:val="clear" w:color="auto" w:fill="F5F2F0"/>
-          <w:lang w:eastAsia="en-CA"/>
-        </w:rPr>
-        <w:t xml:space="preserve"> </w:t>
-      </w:r>
-      <w:r>
-        <w:rPr>
-          <w:rFonts w:ascii="Consolas" w:eastAsia="Times New Roman" w:hAnsi="Consolas" w:cs="Times New Roman"/>
-          <w:color w:val="999999"/>
-          <w:sz w:val="23"/>
-          <w:szCs w:val="23"/>
-          <w:shd w:val="clear" w:color="auto" w:fill="F5F2F0"/>
-          <w:lang w:eastAsia="en-CA"/>
-        </w:rPr>
-        <w:t>);</w:t>
-      </w:r>
-      <w:r>
-        <w:rPr>
-          <w:rFonts w:ascii="Consolas" w:eastAsia="Times New Roman" w:hAnsi="Consolas" w:cs="Times New Roman"/>
-          <w:color w:val="333333"/>
-          <w:sz w:val="23"/>
-          <w:szCs w:val="23"/>
-          <w:shd w:val="clear" w:color="auto" w:fill="F5F2F0"/>
-          <w:lang w:eastAsia="en-CA"/>
-        </w:rPr>
-        <w:t xml:space="preserve"> </w:t>
-      </w:r>
-      <w:r>
-        <w:rPr>
-          <w:rFonts w:ascii="Consolas" w:eastAsia="Times New Roman" w:hAnsi="Consolas" w:cs="Times New Roman"/>
-          <w:color w:val="708090"/>
-          <w:sz w:val="23"/>
-          <w:szCs w:val="23"/>
-          <w:shd w:val="clear" w:color="auto" w:fill="F5F2F0"/>
-          <w:lang w:eastAsia="en-CA"/>
-        </w:rPr>
-        <w:t>// true</w:t>
-      </w:r>
-      <w:r>
-        <w:rPr>
-          <w:rFonts w:ascii="Consolas" w:eastAsia="Times New Roman" w:hAnsi="Consolas" w:cs="Times New Roman"/>
-          <w:color w:val="708090"/>
-          <w:sz w:val="23"/>
-          <w:szCs w:val="23"/>
           <w:shd w:val="clear" w:color="auto" w:fill="F5F2F0"/>
           <w:lang w:eastAsia="en-CA"/>
         </w:rPr>
         <w:br/>
-      </w:r>
-      <w:proofErr w:type="spellStart"/>
-      <w:r>
-        <w:rPr>
-          <w:rFonts w:ascii="Consolas" w:eastAsia="Times New Roman" w:hAnsi="Consolas" w:cs="Times New Roman"/>
-          <w:color w:val="708090"/>
-          <w:sz w:val="23"/>
-          <w:szCs w:val="23"/>
-          <w:shd w:val="clear" w:color="auto" w:fill="F5F2F0"/>
-          <w:lang w:eastAsia="en-CA"/>
-        </w:rPr>
-        <w:t>rabit.walk</w:t>
-      </w:r>
-      <w:proofErr w:type="spellEnd"/>
-      <w:r>
-        <w:rPr>
-          <w:rFonts w:ascii="Consolas" w:eastAsia="Times New Roman" w:hAnsi="Consolas" w:cs="Times New Roman"/>
-          <w:color w:val="708090"/>
-          <w:sz w:val="23"/>
-          <w:szCs w:val="23"/>
-          <w:shd w:val="clear" w:color="auto" w:fill="F5F2F0"/>
-          <w:lang w:eastAsia="en-CA"/>
-        </w:rPr>
-        <w:t>();</w:t>
+        <w:t>rabit.walk();</w:t>
       </w:r>
     </w:p>
     <w:p>
@@ -1363,15 +1168,7 @@
     </w:p>
     <w:p>
       <w:r>
-        <w:t xml:space="preserve">Not as relevant in JS. Polymorphism is when you let a subclass define its own implementation of an otherwise inherited property. This is usually done when you have a subclass and you want to change how one of the </w:t>
-      </w:r>
-      <w:proofErr w:type="gramStart"/>
-      <w:r>
-        <w:t>method</w:t>
-      </w:r>
-      <w:proofErr w:type="gramEnd"/>
-      <w:r>
-        <w:t xml:space="preserve"> is done from the super class</w:t>
+        <w:t>Not as relevant in JS. Polymorphism is when you let a subclass define its own implementation of an otherwise inherited property. This is usually done when you have a subclass and you want to change how one of the method is done from the super class</w:t>
       </w:r>
     </w:p>
     <w:p/>
@@ -1475,50 +1272,13 @@
       <w:pPr>
         <w:pStyle w:val="Heading1"/>
       </w:pPr>
-      <w:proofErr w:type="spellStart"/>
-      <w:r>
-        <w:t>Array.forEach</w:t>
-      </w:r>
-      <w:proofErr w:type="spellEnd"/>
-      <w:r>
-        <w:t xml:space="preserve">() vs </w:t>
-      </w:r>
-      <w:proofErr w:type="gramStart"/>
-      <w:r>
-        <w:t>Map(</w:t>
-      </w:r>
-      <w:proofErr w:type="gramEnd"/>
-      <w:r>
-        <w:t>)</w:t>
-      </w:r>
-    </w:p>
-    <w:p>
-      <w:r>
-        <w:t xml:space="preserve">The main difference between </w:t>
-      </w:r>
-      <w:proofErr w:type="spellStart"/>
-      <w:r>
-        <w:t>forEach</w:t>
-      </w:r>
-      <w:proofErr w:type="spellEnd"/>
-      <w:r>
-        <w:t xml:space="preserve"> and </w:t>
-      </w:r>
-      <w:proofErr w:type="gramStart"/>
-      <w:r>
-        <w:t>Map(</w:t>
-      </w:r>
-      <w:proofErr w:type="gramEnd"/>
-      <w:r>
-        <w:t xml:space="preserve">) is that Map() returns a result without actually modifying the input whereas </w:t>
-      </w:r>
-      <w:proofErr w:type="spellStart"/>
-      <w:r>
-        <w:t>forEach</w:t>
-      </w:r>
-      <w:proofErr w:type="spellEnd"/>
-      <w:r>
-        <w:t>() actually modifies the input.</w:t>
+      <w:r>
+        <w:t>Array.forEach() vs Map()</w:t>
+      </w:r>
+    </w:p>
+    <w:p>
+      <w:r>
+        <w:t>The main difference between forEach and Map() is that Map() returns a result without actually modifying the input whereas forEach() actually modifies the input.</w:t>
       </w:r>
     </w:p>
     <w:p>
@@ -1570,15 +1330,7 @@
         <w:jc w:val="both"/>
       </w:pPr>
       <w:r>
-        <w:t xml:space="preserve">How frontend communicate to web server which communicate with a database or </w:t>
-      </w:r>
-      <w:proofErr w:type="gramStart"/>
-      <w:r>
-        <w:t>a</w:t>
-      </w:r>
-      <w:proofErr w:type="gramEnd"/>
-      <w:r>
-        <w:t xml:space="preserve"> API server.</w:t>
+        <w:t>How frontend communicate to web server which communicate with a database or a API server.</w:t>
       </w:r>
     </w:p>
     <w:p/>
@@ -1665,21 +1417,7 @@
         <w:rPr>
           <w:lang w:val="en-US"/>
         </w:rPr>
-        <w:t xml:space="preserve">by the function. The benefits of functional programming </w:t>
-      </w:r>
-      <w:proofErr w:type="gramStart"/>
-      <w:r>
-        <w:rPr>
-          <w:lang w:val="en-US"/>
-        </w:rPr>
-        <w:t>is</w:t>
-      </w:r>
-      <w:proofErr w:type="gramEnd"/>
-      <w:r>
-        <w:rPr>
-          <w:lang w:val="en-US"/>
-        </w:rPr>
-        <w:t xml:space="preserve"> that it avoids introducing bugs. </w:t>
+        <w:t xml:space="preserve">by the function. The benefits of functional programming is that it avoids introducing bugs. </w:t>
       </w:r>
     </w:p>
     <w:p>
@@ -1755,21 +1493,7 @@
           <w:lang w:val="en-US"/>
         </w:rPr>
         <w:lastRenderedPageBreak/>
-        <w:t>Avoids side effects (</w:t>
-      </w:r>
-      <w:proofErr w:type="spellStart"/>
-      <w:r>
-        <w:rPr>
-          <w:lang w:val="en-US"/>
-        </w:rPr>
-        <w:t>eg.</w:t>
-      </w:r>
-      <w:proofErr w:type="spellEnd"/>
-      <w:r>
-        <w:rPr>
-          <w:lang w:val="en-US"/>
-        </w:rPr>
-        <w:t xml:space="preserve"> performing a function won’t modify a global variable)</w:t>
+        <w:t>Avoids side effects (eg. performing a function won’t modify a global variable)</w:t>
       </w:r>
     </w:p>
     <w:p>
@@ -1787,29 +1511,7 @@
         <w:rPr>
           <w:lang w:val="en-US"/>
         </w:rPr>
-        <w:t>Given an input, you will always get the same output. It does not modify the inputs. (</w:t>
-      </w:r>
-      <w:proofErr w:type="spellStart"/>
-      <w:proofErr w:type="gramStart"/>
-      <w:r>
-        <w:rPr>
-          <w:lang w:val="en-US"/>
-        </w:rPr>
-        <w:t>eg</w:t>
-      </w:r>
-      <w:proofErr w:type="gramEnd"/>
-      <w:r>
-        <w:rPr>
-          <w:lang w:val="en-US"/>
-        </w:rPr>
-        <w:t>.</w:t>
-      </w:r>
-      <w:proofErr w:type="spellEnd"/>
-      <w:r>
-        <w:rPr>
-          <w:lang w:val="en-US"/>
-        </w:rPr>
-        <w:t xml:space="preserve"> If the parameters/inputs are x and y, then z will always be returned)</w:t>
+        <w:t>Given an input, you will always get the same output. It does not modify the inputs. (eg. If the parameters/inputs are x and y, then z will always be returned)</w:t>
       </w:r>
     </w:p>
     <w:p>
@@ -1839,61 +1541,25 @@
           <w:bCs/>
           <w:lang w:val="en-US"/>
         </w:rPr>
-        <w:t xml:space="preserve">Function </w:t>
-      </w:r>
-      <w:proofErr w:type="spellStart"/>
-      <w:r>
+        <w:t>Function addElementToArray (element, array)</w:t>
+      </w:r>
+    </w:p>
+    <w:p>
+      <w:pPr>
         <w:rPr>
           <w:b/>
           <w:bCs/>
           <w:lang w:val="en-US"/>
         </w:rPr>
-        <w:t>addElementToArray</w:t>
-      </w:r>
-      <w:proofErr w:type="spellEnd"/>
+      </w:pPr>
       <w:r>
         <w:rPr>
           <w:b/>
           <w:bCs/>
           <w:lang w:val="en-US"/>
         </w:rPr>
-        <w:t xml:space="preserve"> (element, array)</w:t>
-      </w:r>
-    </w:p>
-    <w:p>
-      <w:pPr>
-        <w:rPr>
-          <w:b/>
-          <w:bCs/>
-          <w:lang w:val="en-US"/>
-        </w:rPr>
-      </w:pPr>
-      <w:r>
-        <w:rPr>
-          <w:b/>
-          <w:bCs/>
-          <w:lang w:val="en-US"/>
-        </w:rPr>
         <w:tab/>
-        <w:t>Return […array</w:t>
-      </w:r>
-      <w:proofErr w:type="gramStart"/>
-      <w:r>
-        <w:rPr>
-          <w:b/>
-          <w:bCs/>
-          <w:lang w:val="en-US"/>
-        </w:rPr>
-        <w:t>].push</w:t>
-      </w:r>
-      <w:proofErr w:type="gramEnd"/>
-      <w:r>
-        <w:rPr>
-          <w:b/>
-          <w:bCs/>
-          <w:lang w:val="en-US"/>
-        </w:rPr>
-        <w:t>(element)</w:t>
+        <w:t>Return […array].push(element)</w:t>
       </w:r>
     </w:p>
     <w:p>
@@ -2156,207 +1822,97 @@
           <w:lang w:val="en-US"/>
         </w:rPr>
       </w:pPr>
-      <w:proofErr w:type="spellStart"/>
-      <w:proofErr w:type="gramStart"/>
-      <w:r>
-        <w:rPr>
-          <w:lang w:val="en-US"/>
-        </w:rPr>
-        <w:t>componentWillMount</w:t>
-      </w:r>
-      <w:proofErr w:type="spellEnd"/>
-      <w:r>
-        <w:rPr>
-          <w:lang w:val="en-US"/>
-        </w:rPr>
-        <w:t>(</w:t>
-      </w:r>
-      <w:proofErr w:type="gramEnd"/>
-      <w:r>
-        <w:rPr>
-          <w:lang w:val="en-US"/>
-        </w:rPr>
-        <w:t>) (Now deprecated): Executed right before component render. At this time, there may not even be any component on the DOM. This method gives flexibility for users to execute before render.</w:t>
-      </w:r>
-    </w:p>
-    <w:p>
-      <w:pPr>
-        <w:rPr>
-          <w:lang w:val="en-US"/>
-        </w:rPr>
-      </w:pPr>
-      <w:proofErr w:type="spellStart"/>
-      <w:proofErr w:type="gramStart"/>
-      <w:r>
-        <w:rPr>
-          <w:lang w:val="en-US"/>
-        </w:rPr>
-        <w:t>componentDidMount</w:t>
-      </w:r>
-      <w:proofErr w:type="spellEnd"/>
-      <w:r>
-        <w:rPr>
-          <w:lang w:val="en-US"/>
-        </w:rPr>
-        <w:t>(</w:t>
-      </w:r>
-      <w:proofErr w:type="gramEnd"/>
-      <w:r>
-        <w:rPr>
-          <w:lang w:val="en-US"/>
-        </w:rPr>
-        <w:t>): Right when component did mount on DOM/shows up on screen. Super common method. As soon as a DOM is loaded, do something.</w:t>
-      </w:r>
-    </w:p>
-    <w:p>
-      <w:pPr>
-        <w:rPr>
-          <w:lang w:val="en-US"/>
-        </w:rPr>
-      </w:pPr>
-    </w:p>
-    <w:p>
-      <w:pPr>
-        <w:rPr>
-          <w:lang w:val="en-US"/>
-        </w:rPr>
-      </w:pPr>
-      <w:proofErr w:type="spellStart"/>
-      <w:proofErr w:type="gramStart"/>
-      <w:r>
-        <w:rPr>
-          <w:lang w:val="en-US"/>
-        </w:rPr>
-        <w:t>componentWillReceiveProps</w:t>
-      </w:r>
-      <w:proofErr w:type="spellEnd"/>
-      <w:r>
-        <w:rPr>
-          <w:lang w:val="en-US"/>
-        </w:rPr>
-        <w:t>(</w:t>
-      </w:r>
-      <w:proofErr w:type="gramEnd"/>
-      <w:r>
-        <w:rPr>
-          <w:lang w:val="en-US"/>
-        </w:rPr>
-        <w:t>): Run every time a component receives new props.</w:t>
-      </w:r>
-    </w:p>
-    <w:p>
-      <w:pPr>
-        <w:rPr>
-          <w:lang w:val="en-US"/>
-        </w:rPr>
-      </w:pPr>
-    </w:p>
-    <w:p>
-      <w:pPr>
-        <w:rPr>
-          <w:lang w:val="en-US"/>
-        </w:rPr>
-      </w:pPr>
-      <w:proofErr w:type="spellStart"/>
-      <w:proofErr w:type="gramStart"/>
-      <w:r>
-        <w:rPr>
-          <w:lang w:val="en-US"/>
-        </w:rPr>
-        <w:t>shouldComponentUpdate</w:t>
-      </w:r>
-      <w:proofErr w:type="spellEnd"/>
-      <w:r>
-        <w:rPr>
-          <w:lang w:val="en-US"/>
-        </w:rPr>
-        <w:t>(</w:t>
-      </w:r>
-      <w:proofErr w:type="gramEnd"/>
-      <w:r>
-        <w:rPr>
-          <w:lang w:val="en-US"/>
-        </w:rPr>
-        <w:t xml:space="preserve">): Tell React if Component should or should not re-render. If Component re-renders </w:t>
-      </w:r>
-      <w:proofErr w:type="spellStart"/>
-      <w:r>
-        <w:rPr>
-          <w:lang w:val="en-US"/>
-        </w:rPr>
-        <w:t>everytime</w:t>
-      </w:r>
-      <w:proofErr w:type="spellEnd"/>
-      <w:r>
-        <w:rPr>
-          <w:lang w:val="en-US"/>
-        </w:rPr>
-        <w:t>, it is a tax on the system.</w:t>
-      </w:r>
-    </w:p>
-    <w:p>
-      <w:pPr>
-        <w:rPr>
-          <w:lang w:val="en-US"/>
-        </w:rPr>
-      </w:pPr>
-      <w:proofErr w:type="spellStart"/>
-      <w:proofErr w:type="gramStart"/>
-      <w:r>
-        <w:rPr>
-          <w:lang w:val="en-US"/>
-        </w:rPr>
-        <w:t>componentDidUpdate</w:t>
-      </w:r>
-      <w:proofErr w:type="spellEnd"/>
-      <w:r>
-        <w:rPr>
-          <w:lang w:val="en-US"/>
-        </w:rPr>
-        <w:t>(</w:t>
-      </w:r>
-      <w:proofErr w:type="gramEnd"/>
-      <w:r>
-        <w:rPr>
-          <w:lang w:val="en-US"/>
-        </w:rPr>
-        <w:t xml:space="preserve">): Executed when a Component has been updated on the DOM. </w:t>
-      </w:r>
-    </w:p>
-    <w:p>
-      <w:pPr>
-        <w:rPr>
-          <w:lang w:val="en-US"/>
-        </w:rPr>
-      </w:pPr>
-    </w:p>
-    <w:p>
-      <w:pPr>
-        <w:rPr>
-          <w:lang w:val="en-US"/>
-        </w:rPr>
-      </w:pPr>
-      <w:proofErr w:type="spellStart"/>
-      <w:proofErr w:type="gramStart"/>
-      <w:r>
-        <w:rPr>
-          <w:lang w:val="en-US"/>
-        </w:rPr>
-        <w:t>componentWillUnmount</w:t>
-      </w:r>
-      <w:proofErr w:type="spellEnd"/>
-      <w:r>
-        <w:rPr>
-          <w:lang w:val="en-US"/>
-        </w:rPr>
-        <w:t>(</w:t>
-      </w:r>
-      <w:proofErr w:type="gramEnd"/>
-      <w:r>
-        <w:rPr>
-          <w:lang w:val="en-US"/>
-        </w:rPr>
-        <w:t>): Called right before component unmount from DOM.</w:t>
+      <w:r>
+        <w:rPr>
+          <w:lang w:val="en-US"/>
+        </w:rPr>
+        <w:t>componentWillMount() (Now deprecated): Executed right before component render. At this time, there may not even be any component on the DOM. This method gives flexibility for users to execute before render.</w:t>
+      </w:r>
+    </w:p>
+    <w:p>
+      <w:pPr>
+        <w:rPr>
+          <w:lang w:val="en-US"/>
+        </w:rPr>
+      </w:pPr>
+      <w:r>
+        <w:rPr>
+          <w:lang w:val="en-US"/>
+        </w:rPr>
+        <w:t>componentDidMount(): Right when component did mount on DOM/shows up on screen. Super common method. As soon as a DOM is loaded, do something.</w:t>
+      </w:r>
+    </w:p>
+    <w:p>
+      <w:pPr>
+        <w:rPr>
+          <w:lang w:val="en-US"/>
+        </w:rPr>
+      </w:pPr>
+    </w:p>
+    <w:p>
+      <w:pPr>
+        <w:rPr>
+          <w:lang w:val="en-US"/>
+        </w:rPr>
+      </w:pPr>
+      <w:r>
+        <w:rPr>
+          <w:lang w:val="en-US"/>
+        </w:rPr>
+        <w:t>componentWillReceiveProps(): Run every time a component receives new props.</w:t>
+      </w:r>
+    </w:p>
+    <w:p>
+      <w:pPr>
+        <w:rPr>
+          <w:lang w:val="en-US"/>
+        </w:rPr>
+      </w:pPr>
+    </w:p>
+    <w:p>
+      <w:pPr>
+        <w:rPr>
+          <w:lang w:val="en-US"/>
+        </w:rPr>
+      </w:pPr>
+      <w:r>
+        <w:rPr>
+          <w:lang w:val="en-US"/>
+        </w:rPr>
+        <w:t>shouldComponentUpdate(): Tell React if Component should or should not re-render. If Component re-renders everytime, it is a tax on the system.</w:t>
+      </w:r>
+    </w:p>
+    <w:p>
+      <w:pPr>
+        <w:rPr>
+          <w:lang w:val="en-US"/>
+        </w:rPr>
+      </w:pPr>
+      <w:r>
+        <w:rPr>
+          <w:lang w:val="en-US"/>
+        </w:rPr>
+        <w:t xml:space="preserve">componentDidUpdate(): Executed when a Component has been updated on the DOM. </w:t>
+      </w:r>
+    </w:p>
+    <w:p>
+      <w:pPr>
+        <w:rPr>
+          <w:lang w:val="en-US"/>
+        </w:rPr>
+      </w:pPr>
+    </w:p>
+    <w:p>
+      <w:pPr>
+        <w:rPr>
+          <w:lang w:val="en-US"/>
+        </w:rPr>
+      </w:pPr>
+      <w:r>
+        <w:rPr>
+          <w:lang w:val="en-US"/>
+        </w:rPr>
+        <w:t>componentWillUnmount(): Called right before component unmount from DOM.</w:t>
       </w:r>
     </w:p>
     <w:p/>
@@ -2563,6 +2119,117 @@
     <w:p>
       <w:r>
         <w:t xml:space="preserve">Benefits of stateless is that scaling is easier: When a client makes a call, a load balancer directs the request to an available instance/server. It would be bad if every server needed to hold information about the state of the client. </w:t>
+      </w:r>
+    </w:p>
+    <w:p/>
+    <w:p>
+      <w:pPr>
+        <w:pStyle w:val="Heading1"/>
+      </w:pPr>
+      <w:r>
+        <w:t>Closure</w:t>
+      </w:r>
+    </w:p>
+    <w:p>
+      <w:r>
+        <w:t xml:space="preserve">Amazing explanation: </w:t>
+      </w:r>
+      <w:r>
+        <w:t>https://www.youtube.com/watch?v=XTAzsODSCsM</w:t>
+      </w:r>
+    </w:p>
+    <w:p>
+      <w:r>
+        <w:lastRenderedPageBreak/>
+        <w:t>The main benefit of Closure is creating persistent storage – without using global memory.</w:t>
+      </w:r>
+    </w:p>
+    <w:p>
+      <w:r>
+        <w:t>When an inner function is inside of an outer function. The inner function has access to variables in the outer function</w:t>
+      </w:r>
+      <w:r>
+        <w:t xml:space="preserve"> including all variables – this is called the environment</w:t>
+      </w:r>
+      <w:r>
+        <w:t xml:space="preserve">. However, the most important point is that, the inner function </w:t>
+      </w:r>
+      <w:r>
+        <w:t>has</w:t>
+      </w:r>
+      <w:r>
+        <w:t xml:space="preserve"> access to the variables of the outer function even </w:t>
+      </w:r>
+      <w:r>
+        <w:rPr>
+          <w:b/>
+          <w:bCs/>
+        </w:rPr>
+        <w:t xml:space="preserve">after </w:t>
+      </w:r>
+      <w:r>
+        <w:t>the outer function has already executed.</w:t>
+      </w:r>
+    </w:p>
+    <w:p/>
+    <w:p>
+      <w:r>
+        <w:t>Function outerFunction(url) {</w:t>
+      </w:r>
+    </w:p>
+    <w:p>
+      <w:r>
+        <w:tab/>
+        <w:t>Function getJSON (</w:t>
+      </w:r>
+      <w:r>
+        <w:t>Fetch(url).then(() =&gt; {</w:t>
+      </w:r>
+    </w:p>
+    <w:p>
+      <w:r>
+        <w:tab/>
+      </w:r>
+      <w:r>
+        <w:tab/>
+        <w:t>Console.log(url)</w:t>
+      </w:r>
+    </w:p>
+    <w:p>
+      <w:r>
+        <w:tab/>
+        <w:t>}</w:t>
+      </w:r>
+      <w:r>
+        <w:t>)</w:t>
+      </w:r>
+    </w:p>
+    <w:p>
+      <w:r>
+        <w:tab/>
+        <w:t>Return getJSON;</w:t>
+      </w:r>
+    </w:p>
+    <w:p>
+      <w:r>
+        <w:t>}</w:t>
+      </w:r>
+    </w:p>
+    <w:p/>
+    <w:p>
+      <w:r>
+        <w:t>Const newFunction = outerFunction(‘outside)</w:t>
+      </w:r>
+    </w:p>
+    <w:p>
+      <w:r>
+        <w:t>newFunction(‘inner)</w:t>
+      </w:r>
+    </w:p>
+    <w:p/>
+    <w:p>
+      <w:r>
+        <w:t>---</w:t>
       </w:r>
     </w:p>
     <w:sectPr>

</xml_diff>